<commit_message>
SSD tilføjet til OOAD
</commit_message>
<xml_diff>
--- a/OOAD Dokumentation dansk (hjemmelavet).docx
+++ b/OOAD Dokumentation dansk (hjemmelavet).docx
@@ -160,6 +160,7 @@
         <w:rPr>
           <w:rFonts w:ascii="Calibri" w:eastAsia="Calibri" w:hAnsi="Calibri" w:cs="Calibri"/>
           <w:i/>
+          <w:color w:val="A8D08D" w:themeColor="accent6" w:themeTint="99"/>
           <w:sz w:val="44"/>
           <w:szCs w:val="44"/>
           <w:lang w:val="en-US"/>
@@ -169,21 +170,12 @@
         <w:rPr>
           <w:rFonts w:ascii="Calibri" w:eastAsia="Calibri" w:hAnsi="Calibri" w:cs="Calibri"/>
           <w:i/>
+          <w:color w:val="A8D08D" w:themeColor="accent6" w:themeTint="99"/>
           <w:sz w:val="44"/>
           <w:szCs w:val="44"/>
           <w:lang w:val="en-US"/>
         </w:rPr>
-        <w:t>Martin</w:t>
-      </w:r>
-      <w:r>
-        <w:rPr>
-          <w:rFonts w:ascii="Calibri" w:eastAsia="Calibri" w:hAnsi="Calibri" w:cs="Calibri"/>
-          <w:i/>
-          <w:sz w:val="44"/>
-          <w:szCs w:val="44"/>
-          <w:lang w:val="en-US"/>
-        </w:rPr>
-        <w:t xml:space="preserve"> Jensen</w:t>
+        <w:t>Martin Jensen</w:t>
       </w:r>
     </w:p>
     <w:p>
@@ -260,6 +252,7 @@
         <w:rPr>
           <w:rFonts w:ascii="Calibri" w:eastAsia="Calibri" w:hAnsi="Calibri" w:cs="Calibri"/>
           <w:i/>
+          <w:color w:val="2F5496" w:themeColor="accent1" w:themeShade="BF"/>
           <w:sz w:val="44"/>
           <w:szCs w:val="44"/>
         </w:rPr>
@@ -268,6 +261,7 @@
         <w:rPr>
           <w:rFonts w:ascii="Calibri" w:eastAsia="Calibri" w:hAnsi="Calibri" w:cs="Calibri"/>
           <w:i/>
+          <w:color w:val="2F5496" w:themeColor="accent1" w:themeShade="BF"/>
           <w:sz w:val="44"/>
           <w:szCs w:val="44"/>
         </w:rPr>
@@ -281,10 +275,7 @@
     <w:p/>
     <w:p/>
     <w:p/>
-    <w:p>
-      <w:bookmarkStart w:id="1" w:name="_GoBack"/>
-      <w:bookmarkEnd w:id="1"/>
-    </w:p>
+    <w:p/>
     <w:sdt>
       <w:sdtPr>
         <w:id w:val="988279975"/>
@@ -335,7 +326,7 @@
           <w:r>
             <w:fldChar w:fldCharType="separate"/>
           </w:r>
-          <w:hyperlink w:anchor="_Toc498976021" w:history="1">
+          <w:hyperlink w:anchor="_Toc498980971" w:history="1">
             <w:r>
               <w:rPr>
                 <w:rStyle w:val="Hyperlink"/>
@@ -362,7 +353,7 @@
                 <w:noProof/>
                 <w:webHidden/>
               </w:rPr>
-              <w:instrText xml:space="preserve"> PAGEREF _Toc498976021 \h </w:instrText>
+              <w:instrText xml:space="preserve"> PAGEREF _Toc498980971 \h </w:instrText>
             </w:r>
             <w:r>
               <w:rPr>
@@ -406,7 +397,7 @@
               <w:lang w:eastAsia="da-DK"/>
             </w:rPr>
           </w:pPr>
-          <w:hyperlink w:anchor="_Toc498976022" w:history="1">
+          <w:hyperlink w:anchor="_Toc498980972" w:history="1">
             <w:r>
               <w:rPr>
                 <w:rStyle w:val="Hyperlink"/>
@@ -433,7 +424,7 @@
                 <w:noProof/>
                 <w:webHidden/>
               </w:rPr>
-              <w:instrText xml:space="preserve"> PAGEREF _Toc498976022 \h </w:instrText>
+              <w:instrText xml:space="preserve"> PAGEREF _Toc498980972 \h </w:instrText>
             </w:r>
             <w:r>
               <w:rPr>
@@ -477,7 +468,7 @@
               <w:lang w:eastAsia="da-DK"/>
             </w:rPr>
           </w:pPr>
-          <w:hyperlink w:anchor="_Toc498976023" w:history="1">
+          <w:hyperlink w:anchor="_Toc498980973" w:history="1">
             <w:r>
               <w:rPr>
                 <w:rStyle w:val="Hyperlink"/>
@@ -504,7 +495,7 @@
                 <w:noProof/>
                 <w:webHidden/>
               </w:rPr>
-              <w:instrText xml:space="preserve"> PAGEREF _Toc498976023 \h </w:instrText>
+              <w:instrText xml:space="preserve"> PAGEREF _Toc498980973 \h </w:instrText>
             </w:r>
             <w:r>
               <w:rPr>
@@ -548,7 +539,7 @@
               <w:lang w:eastAsia="da-DK"/>
             </w:rPr>
           </w:pPr>
-          <w:hyperlink w:anchor="_Toc498976024" w:history="1">
+          <w:hyperlink w:anchor="_Toc498980974" w:history="1">
             <w:r>
               <w:rPr>
                 <w:rStyle w:val="Hyperlink"/>
@@ -575,7 +566,7 @@
                 <w:noProof/>
                 <w:webHidden/>
               </w:rPr>
-              <w:instrText xml:space="preserve"> PAGEREF _Toc498976024 \h </w:instrText>
+              <w:instrText xml:space="preserve"> PAGEREF _Toc498980974 \h </w:instrText>
             </w:r>
             <w:r>
               <w:rPr>
@@ -619,7 +610,7 @@
               <w:lang w:eastAsia="da-DK"/>
             </w:rPr>
           </w:pPr>
-          <w:hyperlink w:anchor="_Toc498976025" w:history="1">
+          <w:hyperlink w:anchor="_Toc498980975" w:history="1">
             <w:r>
               <w:rPr>
                 <w:rStyle w:val="Hyperlink"/>
@@ -646,7 +637,7 @@
                 <w:noProof/>
                 <w:webHidden/>
               </w:rPr>
-              <w:instrText xml:space="preserve"> PAGEREF _Toc498976025 \h </w:instrText>
+              <w:instrText xml:space="preserve"> PAGEREF _Toc498980975 \h </w:instrText>
             </w:r>
             <w:r>
               <w:rPr>
@@ -690,7 +681,7 @@
               <w:lang w:eastAsia="da-DK"/>
             </w:rPr>
           </w:pPr>
-          <w:hyperlink w:anchor="_Toc498976026" w:history="1">
+          <w:hyperlink w:anchor="_Toc498980976" w:history="1">
             <w:r>
               <w:rPr>
                 <w:rStyle w:val="Hyperlink"/>
@@ -717,7 +708,7 @@
                 <w:noProof/>
                 <w:webHidden/>
               </w:rPr>
-              <w:instrText xml:space="preserve"> PAGEREF _Toc498976026 \h </w:instrText>
+              <w:instrText xml:space="preserve"> PAGEREF _Toc498980976 \h </w:instrText>
             </w:r>
             <w:r>
               <w:rPr>
@@ -761,7 +752,7 @@
               <w:lang w:eastAsia="da-DK"/>
             </w:rPr>
           </w:pPr>
-          <w:hyperlink w:anchor="_Toc498976027" w:history="1">
+          <w:hyperlink w:anchor="_Toc498980977" w:history="1">
             <w:r>
               <w:rPr>
                 <w:rStyle w:val="Hyperlink"/>
@@ -788,7 +779,7 @@
                 <w:noProof/>
                 <w:webHidden/>
               </w:rPr>
-              <w:instrText xml:space="preserve"> PAGEREF _Toc498976027 \h </w:instrText>
+              <w:instrText xml:space="preserve"> PAGEREF _Toc498980977 \h </w:instrText>
             </w:r>
             <w:r>
               <w:rPr>
@@ -832,7 +823,7 @@
               <w:lang w:eastAsia="da-DK"/>
             </w:rPr>
           </w:pPr>
-          <w:hyperlink w:anchor="_Toc498976028" w:history="1">
+          <w:hyperlink w:anchor="_Toc498980978" w:history="1">
             <w:r>
               <w:rPr>
                 <w:rStyle w:val="Hyperlink"/>
@@ -859,7 +850,7 @@
                 <w:noProof/>
                 <w:webHidden/>
               </w:rPr>
-              <w:instrText xml:space="preserve"> PAGEREF _Toc498976028 \h </w:instrText>
+              <w:instrText xml:space="preserve"> PAGEREF _Toc498980978 \h </w:instrText>
             </w:r>
             <w:r>
               <w:rPr>
@@ -903,7 +894,7 @@
               <w:lang w:eastAsia="da-DK"/>
             </w:rPr>
           </w:pPr>
-          <w:hyperlink w:anchor="_Toc498976029" w:history="1">
+          <w:hyperlink w:anchor="_Toc498980979" w:history="1">
             <w:r>
               <w:rPr>
                 <w:rStyle w:val="Hyperlink"/>
@@ -930,7 +921,7 @@
                 <w:noProof/>
                 <w:webHidden/>
               </w:rPr>
-              <w:instrText xml:space="preserve"> PAGEREF _Toc498976029 \h </w:instrText>
+              <w:instrText xml:space="preserve"> PAGEREF _Toc498980979 \h </w:instrText>
             </w:r>
             <w:r>
               <w:rPr>
@@ -974,7 +965,7 @@
               <w:lang w:eastAsia="da-DK"/>
             </w:rPr>
           </w:pPr>
-          <w:hyperlink w:anchor="_Toc498976030" w:history="1">
+          <w:hyperlink w:anchor="_Toc498980980" w:history="1">
             <w:r>
               <w:rPr>
                 <w:rStyle w:val="Hyperlink"/>
@@ -1001,7 +992,7 @@
                 <w:noProof/>
                 <w:webHidden/>
               </w:rPr>
-              <w:instrText xml:space="preserve"> PAGEREF _Toc498976030 \h </w:instrText>
+              <w:instrText xml:space="preserve"> PAGEREF _Toc498980980 \h </w:instrText>
             </w:r>
             <w:r>
               <w:rPr>
@@ -1045,7 +1036,7 @@
               <w:lang w:eastAsia="da-DK"/>
             </w:rPr>
           </w:pPr>
-          <w:hyperlink w:anchor="_Toc498976031" w:history="1">
+          <w:hyperlink w:anchor="_Toc498980981" w:history="1">
             <w:r>
               <w:rPr>
                 <w:rStyle w:val="Hyperlink"/>
@@ -1072,7 +1063,7 @@
                 <w:noProof/>
                 <w:webHidden/>
               </w:rPr>
-              <w:instrText xml:space="preserve"> PAGEREF _Toc498976031 \h </w:instrText>
+              <w:instrText xml:space="preserve"> PAGEREF _Toc498980981 \h </w:instrText>
             </w:r>
             <w:r>
               <w:rPr>
@@ -1116,7 +1107,7 @@
               <w:lang w:eastAsia="da-DK"/>
             </w:rPr>
           </w:pPr>
-          <w:hyperlink w:anchor="_Toc498976032" w:history="1">
+          <w:hyperlink w:anchor="_Toc498980982" w:history="1">
             <w:r>
               <w:rPr>
                 <w:rStyle w:val="Hyperlink"/>
@@ -1143,7 +1134,7 @@
                 <w:noProof/>
                 <w:webHidden/>
               </w:rPr>
-              <w:instrText xml:space="preserve"> PAGEREF _Toc498976032 \h </w:instrText>
+              <w:instrText xml:space="preserve"> PAGEREF _Toc498980982 \h </w:instrText>
             </w:r>
             <w:r>
               <w:rPr>
@@ -1187,7 +1178,7 @@
               <w:lang w:eastAsia="da-DK"/>
             </w:rPr>
           </w:pPr>
-          <w:hyperlink w:anchor="_Toc498976033" w:history="1">
+          <w:hyperlink w:anchor="_Toc498980983" w:history="1">
             <w:r>
               <w:rPr>
                 <w:rStyle w:val="Hyperlink"/>
@@ -1214,7 +1205,7 @@
                 <w:noProof/>
                 <w:webHidden/>
               </w:rPr>
-              <w:instrText xml:space="preserve"> PAGEREF _Toc498976033 \h </w:instrText>
+              <w:instrText xml:space="preserve"> PAGEREF _Toc498980983 \h </w:instrText>
             </w:r>
             <w:r>
               <w:rPr>
@@ -1258,7 +1249,7 @@
               <w:lang w:eastAsia="da-DK"/>
             </w:rPr>
           </w:pPr>
-          <w:hyperlink w:anchor="_Toc498976034" w:history="1">
+          <w:hyperlink w:anchor="_Toc498980984" w:history="1">
             <w:r>
               <w:rPr>
                 <w:rStyle w:val="Hyperlink"/>
@@ -1286,7 +1277,7 @@
                 <w:noProof/>
                 <w:webHidden/>
               </w:rPr>
-              <w:instrText xml:space="preserve"> PAGEREF _Toc498976034 \h </w:instrText>
+              <w:instrText xml:space="preserve"> PAGEREF _Toc498980984 \h </w:instrText>
             </w:r>
             <w:r>
               <w:rPr>
@@ -1330,7 +1321,7 @@
               <w:lang w:eastAsia="da-DK"/>
             </w:rPr>
           </w:pPr>
-          <w:hyperlink w:anchor="_Toc498976035" w:history="1">
+          <w:hyperlink w:anchor="_Toc498980985" w:history="1">
             <w:r>
               <w:rPr>
                 <w:rStyle w:val="Hyperlink"/>
@@ -1358,7 +1349,7 @@
                 <w:noProof/>
                 <w:webHidden/>
               </w:rPr>
-              <w:instrText xml:space="preserve"> PAGEREF _Toc498976035 \h </w:instrText>
+              <w:instrText xml:space="preserve"> PAGEREF _Toc498980985 \h </w:instrText>
             </w:r>
             <w:r>
               <w:rPr>
@@ -1402,7 +1393,7 @@
               <w:lang w:eastAsia="da-DK"/>
             </w:rPr>
           </w:pPr>
-          <w:hyperlink w:anchor="_Toc498976036" w:history="1">
+          <w:hyperlink w:anchor="_Toc498980986" w:history="1">
             <w:r>
               <w:rPr>
                 <w:rStyle w:val="Hyperlink"/>
@@ -1430,7 +1421,7 @@
                 <w:noProof/>
                 <w:webHidden/>
               </w:rPr>
-              <w:instrText xml:space="preserve"> PAGEREF _Toc498976036 \h </w:instrText>
+              <w:instrText xml:space="preserve"> PAGEREF _Toc498980986 \h </w:instrText>
             </w:r>
             <w:r>
               <w:rPr>
@@ -1474,7 +1465,7 @@
               <w:lang w:eastAsia="da-DK"/>
             </w:rPr>
           </w:pPr>
-          <w:hyperlink w:anchor="_Toc498976037" w:history="1">
+          <w:hyperlink w:anchor="_Toc498980987" w:history="1">
             <w:r>
               <w:rPr>
                 <w:rStyle w:val="Hyperlink"/>
@@ -1502,7 +1493,7 @@
                 <w:noProof/>
                 <w:webHidden/>
               </w:rPr>
-              <w:instrText xml:space="preserve"> PAGEREF _Toc498976037 \h </w:instrText>
+              <w:instrText xml:space="preserve"> PAGEREF _Toc498980987 \h </w:instrText>
             </w:r>
             <w:r>
               <w:rPr>
@@ -1546,7 +1537,7 @@
               <w:lang w:eastAsia="da-DK"/>
             </w:rPr>
           </w:pPr>
-          <w:hyperlink w:anchor="_Toc498976038" w:history="1">
+          <w:hyperlink w:anchor="_Toc498980988" w:history="1">
             <w:r>
               <w:rPr>
                 <w:rStyle w:val="Hyperlink"/>
@@ -1574,7 +1565,7 @@
                 <w:noProof/>
                 <w:webHidden/>
               </w:rPr>
-              <w:instrText xml:space="preserve"> PAGEREF _Toc498976038 \h </w:instrText>
+              <w:instrText xml:space="preserve"> PAGEREF _Toc498980988 \h </w:instrText>
             </w:r>
             <w:r>
               <w:rPr>
@@ -1618,7 +1609,7 @@
               <w:lang w:eastAsia="da-DK"/>
             </w:rPr>
           </w:pPr>
-          <w:hyperlink w:anchor="_Toc498976039" w:history="1">
+          <w:hyperlink w:anchor="_Toc498980989" w:history="1">
             <w:r>
               <w:rPr>
                 <w:rStyle w:val="Hyperlink"/>
@@ -1645,7 +1636,7 @@
                 <w:noProof/>
                 <w:webHidden/>
               </w:rPr>
-              <w:instrText xml:space="preserve"> PAGEREF _Toc498976039 \h </w:instrText>
+              <w:instrText xml:space="preserve"> PAGEREF _Toc498980989 \h </w:instrText>
             </w:r>
             <w:r>
               <w:rPr>
@@ -1689,7 +1680,7 @@
               <w:lang w:eastAsia="da-DK"/>
             </w:rPr>
           </w:pPr>
-          <w:hyperlink w:anchor="_Toc498976040" w:history="1">
+          <w:hyperlink w:anchor="_Toc498980990" w:history="1">
             <w:r>
               <w:rPr>
                 <w:rStyle w:val="Hyperlink"/>
@@ -1716,7 +1707,7 @@
                 <w:noProof/>
                 <w:webHidden/>
               </w:rPr>
-              <w:instrText xml:space="preserve"> PAGEREF _Toc498976040 \h </w:instrText>
+              <w:instrText xml:space="preserve"> PAGEREF _Toc498980990 \h </w:instrText>
             </w:r>
             <w:r>
               <w:rPr>
@@ -1760,7 +1751,7 @@
               <w:lang w:eastAsia="da-DK"/>
             </w:rPr>
           </w:pPr>
-          <w:hyperlink w:anchor="_Toc498976041" w:history="1">
+          <w:hyperlink w:anchor="_Toc498980991" w:history="1">
             <w:r>
               <w:rPr>
                 <w:rStyle w:val="Hyperlink"/>
@@ -1787,7 +1778,7 @@
                 <w:noProof/>
                 <w:webHidden/>
               </w:rPr>
-              <w:instrText xml:space="preserve"> PAGEREF _Toc498976041 \h </w:instrText>
+              <w:instrText xml:space="preserve"> PAGEREF _Toc498980991 \h </w:instrText>
             </w:r>
             <w:r>
               <w:rPr>
@@ -1831,7 +1822,7 @@
               <w:lang w:eastAsia="da-DK"/>
             </w:rPr>
           </w:pPr>
-          <w:hyperlink w:anchor="_Toc498976042" w:history="1">
+          <w:hyperlink w:anchor="_Toc498980992" w:history="1">
             <w:r>
               <w:rPr>
                 <w:rStyle w:val="Hyperlink"/>
@@ -1858,7 +1849,7 @@
                 <w:noProof/>
                 <w:webHidden/>
               </w:rPr>
-              <w:instrText xml:space="preserve"> PAGEREF _Toc498976042 \h </w:instrText>
+              <w:instrText xml:space="preserve"> PAGEREF _Toc498980992 \h </w:instrText>
             </w:r>
             <w:r>
               <w:rPr>
@@ -1910,12 +1901,12 @@
       <w:pPr>
         <w:pStyle w:val="Overskrift1"/>
       </w:pPr>
-      <w:bookmarkStart w:id="2" w:name="_Toc498976021"/>
+      <w:bookmarkStart w:id="1" w:name="_Toc498980971"/>
       <w:r>
         <w:lastRenderedPageBreak/>
         <w:t>Historik</w:t>
       </w:r>
-      <w:bookmarkEnd w:id="2"/>
+      <w:bookmarkEnd w:id="1"/>
     </w:p>
     <w:p/>
     <w:tbl>
@@ -2183,12 +2174,18 @@
     <w:p>
       <w:pPr>
         <w:pStyle w:val="Overskrift1"/>
-      </w:pPr>
-      <w:bookmarkStart w:id="3" w:name="_Toc498976022"/>
+        <w:tabs>
+          <w:tab w:val="right" w:pos="9638"/>
+        </w:tabs>
+      </w:pPr>
+      <w:bookmarkStart w:id="2" w:name="_Toc498980972"/>
       <w:r>
         <w:t>Vision</w:t>
       </w:r>
-      <w:bookmarkEnd w:id="3"/>
+      <w:bookmarkEnd w:id="2"/>
+      <w:r>
+        <w:tab/>
+      </w:r>
     </w:p>
     <w:p/>
     <w:p>
@@ -2220,12 +2217,12 @@
       <w:pPr>
         <w:pStyle w:val="Overskrift1"/>
       </w:pPr>
-      <w:bookmarkStart w:id="4" w:name="_Toc498976023"/>
+      <w:bookmarkStart w:id="3" w:name="_Toc498980973"/>
       <w:r>
         <w:lastRenderedPageBreak/>
         <w:t>Krav</w:t>
       </w:r>
-      <w:bookmarkEnd w:id="4"/>
+      <w:bookmarkEnd w:id="3"/>
     </w:p>
     <w:p/>
     <w:p>
@@ -2439,14 +2436,9 @@
         </w:rPr>
         <w:t xml:space="preserve">Senior over 60 </w:t>
       </w:r>
-      <w:proofErr w:type="spellStart"/>
       <w:r>
-        <w:rPr>
-          <w:lang w:val="en-US"/>
-        </w:rPr>
         <w:t>får</w:t>
       </w:r>
-      <w:proofErr w:type="spellEnd"/>
       <w:r>
         <w:rPr>
           <w:lang w:val="en-US"/>
@@ -2642,31 +2634,188 @@
       <w:pPr>
         <w:pStyle w:val="Overskrift1"/>
       </w:pPr>
-      <w:bookmarkStart w:id="5" w:name="_Toc498976024"/>
+      <w:bookmarkStart w:id="4" w:name="_Toc498980974"/>
       <w:r>
         <w:lastRenderedPageBreak/>
         <w:t>Use cases</w:t>
       </w:r>
-      <w:bookmarkEnd w:id="5"/>
+      <w:bookmarkEnd w:id="4"/>
     </w:p>
     <w:p/>
     <w:p>
       <w:pPr>
         <w:pStyle w:val="Overskrift2"/>
       </w:pPr>
-      <w:bookmarkStart w:id="6" w:name="_Toc498976025"/>
+      <w:bookmarkStart w:id="5" w:name="_Toc498980975"/>
       <w:r>
         <w:t>Brief</w:t>
       </w:r>
+      <w:bookmarkEnd w:id="5"/>
+    </w:p>
+    <w:p>
+      <w:pPr>
+        <w:pStyle w:val="Overskrift3"/>
+      </w:pPr>
+      <w:bookmarkStart w:id="6" w:name="_Toc498980976"/>
+      <w:r>
+        <w:t>Use Case 004</w:t>
+      </w:r>
       <w:bookmarkEnd w:id="6"/>
     </w:p>
+    <w:tbl>
+      <w:tblPr>
+        <w:tblStyle w:val="Gittertabel5-mrk-farve3"/>
+        <w:tblW w:w="0" w:type="auto"/>
+        <w:tblLook w:val="04A0" w:firstRow="1" w:lastRow="0" w:firstColumn="1" w:lastColumn="0" w:noHBand="0" w:noVBand="1"/>
+      </w:tblPr>
+      <w:tblGrid>
+        <w:gridCol w:w="4814"/>
+        <w:gridCol w:w="4814"/>
+      </w:tblGrid>
+      <w:tr>
+        <w:trPr>
+          <w:cnfStyle w:val="100000000000" w:firstRow="1" w:lastRow="0" w:firstColumn="0" w:lastColumn="0" w:oddVBand="0" w:evenVBand="0" w:oddHBand="0" w:evenHBand="0" w:firstRowFirstColumn="0" w:firstRowLastColumn="0" w:lastRowFirstColumn="0" w:lastRowLastColumn="0"/>
+        </w:trPr>
+        <w:tc>
+          <w:tcPr>
+            <w:cnfStyle w:val="001000000000" w:firstRow="0" w:lastRow="0" w:firstColumn="1" w:lastColumn="0" w:oddVBand="0" w:evenVBand="0" w:oddHBand="0" w:evenHBand="0" w:firstRowFirstColumn="0" w:firstRowLastColumn="0" w:lastRowFirstColumn="0" w:lastRowLastColumn="0"/>
+            <w:tcW w:w="4814" w:type="dxa"/>
+            <w:tcBorders>
+              <w:right w:val="single" w:sz="4" w:space="0" w:color="FFFFFF" w:themeColor="background1"/>
+            </w:tcBorders>
+          </w:tcPr>
+          <w:p>
+            <w:r>
+              <w:t>Use Case Section</w:t>
+            </w:r>
+          </w:p>
+        </w:tc>
+        <w:tc>
+          <w:tcPr>
+            <w:tcW w:w="4814" w:type="dxa"/>
+            <w:tcBorders>
+              <w:left w:val="single" w:sz="4" w:space="0" w:color="FFFFFF" w:themeColor="background1"/>
+            </w:tcBorders>
+          </w:tcPr>
+          <w:p>
+            <w:pPr>
+              <w:cnfStyle w:val="100000000000" w:firstRow="1" w:lastRow="0" w:firstColumn="0" w:lastColumn="0" w:oddVBand="0" w:evenVBand="0" w:oddHBand="0" w:evenHBand="0" w:firstRowFirstColumn="0" w:firstRowLastColumn="0" w:lastRowFirstColumn="0" w:lastRowLastColumn="0"/>
+            </w:pPr>
+            <w:r>
+              <w:t>Kommentar</w:t>
+            </w:r>
+          </w:p>
+        </w:tc>
+      </w:tr>
+      <w:tr>
+        <w:trPr>
+          <w:cnfStyle w:val="000000100000" w:firstRow="0" w:lastRow="0" w:firstColumn="0" w:lastColumn="0" w:oddVBand="0" w:evenVBand="0" w:oddHBand="1" w:evenHBand="0" w:firstRowFirstColumn="0" w:firstRowLastColumn="0" w:lastRowFirstColumn="0" w:lastRowLastColumn="0"/>
+        </w:trPr>
+        <w:tc>
+          <w:tcPr>
+            <w:cnfStyle w:val="001000000000" w:firstRow="0" w:lastRow="0" w:firstColumn="1" w:lastColumn="0" w:oddVBand="0" w:evenVBand="0" w:oddHBand="0" w:evenHBand="0" w:firstRowFirstColumn="0" w:firstRowLastColumn="0" w:lastRowFirstColumn="0" w:lastRowLastColumn="0"/>
+            <w:tcW w:w="4814" w:type="dxa"/>
+          </w:tcPr>
+          <w:p>
+            <w:r>
+              <w:t>Use Case ID</w:t>
+            </w:r>
+          </w:p>
+        </w:tc>
+        <w:tc>
+          <w:tcPr>
+            <w:tcW w:w="4814" w:type="dxa"/>
+          </w:tcPr>
+          <w:p>
+            <w:pPr>
+              <w:cnfStyle w:val="000000100000" w:firstRow="0" w:lastRow="0" w:firstColumn="0" w:lastColumn="0" w:oddVBand="0" w:evenVBand="0" w:oddHBand="1" w:evenHBand="0" w:firstRowFirstColumn="0" w:firstRowLastColumn="0" w:lastRowFirstColumn="0" w:lastRowLastColumn="0"/>
+            </w:pPr>
+            <w:r>
+              <w:t>Use Case 004</w:t>
+            </w:r>
+          </w:p>
+        </w:tc>
+      </w:tr>
+      <w:tr>
+        <w:tc>
+          <w:tcPr>
+            <w:cnfStyle w:val="001000000000" w:firstRow="0" w:lastRow="0" w:firstColumn="1" w:lastColumn="0" w:oddVBand="0" w:evenVBand="0" w:oddHBand="0" w:evenHBand="0" w:firstRowFirstColumn="0" w:firstRowLastColumn="0" w:lastRowFirstColumn="0" w:lastRowLastColumn="0"/>
+            <w:tcW w:w="4814" w:type="dxa"/>
+          </w:tcPr>
+          <w:p>
+            <w:r>
+              <w:t>Use Case Navn</w:t>
+            </w:r>
+          </w:p>
+        </w:tc>
+        <w:tc>
+          <w:tcPr>
+            <w:tcW w:w="4814" w:type="dxa"/>
+          </w:tcPr>
+          <w:p>
+            <w:pPr>
+              <w:cnfStyle w:val="000000000000" w:firstRow="0" w:lastRow="0" w:firstColumn="0" w:lastColumn="0" w:oddVBand="0" w:evenVBand="0" w:oddHBand="0" w:evenHBand="0" w:firstRowFirstColumn="0" w:firstRowLastColumn="0" w:lastRowFirstColumn="0" w:lastRowLastColumn="0"/>
+            </w:pPr>
+            <w:r>
+              <w:t>Print Udtagelseskandidater</w:t>
+            </w:r>
+          </w:p>
+        </w:tc>
+      </w:tr>
+      <w:tr>
+        <w:trPr>
+          <w:cnfStyle w:val="000000100000" w:firstRow="0" w:lastRow="0" w:firstColumn="0" w:lastColumn="0" w:oddVBand="0" w:evenVBand="0" w:oddHBand="1" w:evenHBand="0" w:firstRowFirstColumn="0" w:firstRowLastColumn="0" w:lastRowFirstColumn="0" w:lastRowLastColumn="0"/>
+        </w:trPr>
+        <w:tc>
+          <w:tcPr>
+            <w:cnfStyle w:val="001000000000" w:firstRow="0" w:lastRow="0" w:firstColumn="1" w:lastColumn="0" w:oddVBand="0" w:evenVBand="0" w:oddHBand="0" w:evenHBand="0" w:firstRowFirstColumn="0" w:firstRowLastColumn="0" w:lastRowFirstColumn="0" w:lastRowLastColumn="0"/>
+            <w:tcW w:w="4814" w:type="dxa"/>
+          </w:tcPr>
+          <w:p>
+            <w:r>
+              <w:t>Main Succes Scenario</w:t>
+            </w:r>
+          </w:p>
+        </w:tc>
+        <w:tc>
+          <w:tcPr>
+            <w:tcW w:w="4814" w:type="dxa"/>
+          </w:tcPr>
+          <w:p>
+            <w:pPr>
+              <w:cnfStyle w:val="000000100000" w:firstRow="0" w:lastRow="0" w:firstColumn="0" w:lastColumn="0" w:oddVBand="0" w:evenVBand="0" w:oddHBand="1" w:evenHBand="0" w:firstRowFirstColumn="0" w:firstRowLastColumn="0" w:lastRowFirstColumn="0" w:lastRowLastColumn="0"/>
+              <w:rPr>
+                <w:rFonts w:ascii="Calibri" w:eastAsia="Calibri" w:hAnsi="Calibri" w:cs="Calibri"/>
+              </w:rPr>
+            </w:pPr>
+            <w:r>
+              <w:rPr>
+                <w:rFonts w:ascii="Calibri" w:eastAsia="Calibri" w:hAnsi="Calibri" w:cs="Calibri"/>
+              </w:rPr>
+              <w:t>Træner skal kunne se en liste over</w:t>
+            </w:r>
+            <w:r>
+              <w:rPr>
+                <w:rFonts w:ascii="Calibri" w:eastAsia="Calibri" w:hAnsi="Calibri" w:cs="Calibri"/>
+              </w:rPr>
+              <w:t xml:space="preserve"> den nuværende top 5 (de 5 bedste tider) inden for hver enkel disciplin.</w:t>
+            </w:r>
+          </w:p>
+          <w:p>
+            <w:pPr>
+              <w:cnfStyle w:val="000000100000" w:firstRow="0" w:lastRow="0" w:firstColumn="0" w:lastColumn="0" w:oddVBand="0" w:evenVBand="0" w:oddHBand="1" w:evenHBand="0" w:firstRowFirstColumn="0" w:firstRowLastColumn="0" w:lastRowFirstColumn="0" w:lastRowLastColumn="0"/>
+            </w:pPr>
+          </w:p>
+        </w:tc>
+      </w:tr>
+    </w:tbl>
     <w:p>
       <w:pPr>
         <w:pStyle w:val="Overskrift3"/>
       </w:pPr>
-      <w:bookmarkStart w:id="7" w:name="_Toc498976026"/>
+      <w:bookmarkStart w:id="7" w:name="_Toc498980977"/>
       <w:r>
-        <w:t>Use Case 004</w:t>
+        <w:t>Use case 005</w:t>
       </w:r>
       <w:bookmarkEnd w:id="7"/>
     </w:p>
@@ -2739,7 +2888,7 @@
               <w:cnfStyle w:val="000000100000" w:firstRow="0" w:lastRow="0" w:firstColumn="0" w:lastColumn="0" w:oddVBand="0" w:evenVBand="0" w:oddHBand="1" w:evenHBand="0" w:firstRowFirstColumn="0" w:firstRowLastColumn="0" w:lastRowFirstColumn="0" w:lastRowLastColumn="0"/>
             </w:pPr>
             <w:r>
-              <w:t>Use Case 004</w:t>
+              <w:t>Use Case 005</w:t>
             </w:r>
           </w:p>
         </w:tc>
@@ -2765,7 +2914,10 @@
               <w:cnfStyle w:val="000000000000" w:firstRow="0" w:lastRow="0" w:firstColumn="0" w:lastColumn="0" w:oddVBand="0" w:evenVBand="0" w:oddHBand="0" w:evenHBand="0" w:firstRowFirstColumn="0" w:firstRowLastColumn="0" w:lastRowFirstColumn="0" w:lastRowLastColumn="0"/>
             </w:pPr>
             <w:r>
-              <w:t>Print Udtagelseskandidater</w:t>
+              <w:rPr>
+                <w:rFonts w:ascii="Calibri" w:eastAsia="Calibri" w:hAnsi="Calibri" w:cs="Calibri"/>
+              </w:rPr>
+              <w:t>Print konkurrencesvømmere</w:t>
             </w:r>
           </w:p>
         </w:tc>
@@ -2792,21 +2944,12 @@
           <w:p>
             <w:pPr>
               <w:cnfStyle w:val="000000100000" w:firstRow="0" w:lastRow="0" w:firstColumn="0" w:lastColumn="0" w:oddVBand="0" w:evenVBand="0" w:oddHBand="1" w:evenHBand="0" w:firstRowFirstColumn="0" w:firstRowLastColumn="0" w:lastRowFirstColumn="0" w:lastRowLastColumn="0"/>
-              <w:rPr>
-                <w:rFonts w:ascii="Calibri" w:eastAsia="Calibri" w:hAnsi="Calibri" w:cs="Calibri"/>
-              </w:rPr>
-            </w:pPr>
-            <w:r>
-              <w:rPr>
-                <w:rFonts w:ascii="Calibri" w:eastAsia="Calibri" w:hAnsi="Calibri" w:cs="Calibri"/>
-              </w:rPr>
-              <w:t>Træner skal kunne se en liste over</w:t>
-            </w:r>
-            <w:r>
-              <w:rPr>
-                <w:rFonts w:ascii="Calibri" w:eastAsia="Calibri" w:hAnsi="Calibri" w:cs="Calibri"/>
-              </w:rPr>
-              <w:t xml:space="preserve"> den nuværende top 5 (de 5 bedste tider) inden for hver enkel disciplin.</w:t>
+            </w:pPr>
+            <w:r>
+              <w:t>Træner skal kunne se en liste over alle konkurrencesvømmere, hvilke stævner de har deltaget i, hvad deres tid er og hvilke(n) svømmedisciplin(er) de er tilknyttet</w:t>
+            </w:r>
+            <w:r>
+              <w:t>.</w:t>
             </w:r>
           </w:p>
           <w:p>
@@ -2821,9 +2964,9 @@
       <w:pPr>
         <w:pStyle w:val="Overskrift3"/>
       </w:pPr>
-      <w:bookmarkStart w:id="8" w:name="_Toc498976027"/>
+      <w:bookmarkStart w:id="8" w:name="_Toc498980978"/>
       <w:r>
-        <w:t>Use case 005</w:t>
+        <w:t>Use case 006</w:t>
       </w:r>
       <w:bookmarkEnd w:id="8"/>
     </w:p>
@@ -2896,7 +3039,7 @@
               <w:cnfStyle w:val="000000100000" w:firstRow="0" w:lastRow="0" w:firstColumn="0" w:lastColumn="0" w:oddVBand="0" w:evenVBand="0" w:oddHBand="1" w:evenHBand="0" w:firstRowFirstColumn="0" w:firstRowLastColumn="0" w:lastRowFirstColumn="0" w:lastRowLastColumn="0"/>
             </w:pPr>
             <w:r>
-              <w:t>Use Case 005</w:t>
+              <w:t>Use Case 006</w:t>
             </w:r>
           </w:p>
         </w:tc>
@@ -2922,10 +3065,7 @@
               <w:cnfStyle w:val="000000000000" w:firstRow="0" w:lastRow="0" w:firstColumn="0" w:lastColumn="0" w:oddVBand="0" w:evenVBand="0" w:oddHBand="0" w:evenHBand="0" w:firstRowFirstColumn="0" w:firstRowLastColumn="0" w:lastRowFirstColumn="0" w:lastRowLastColumn="0"/>
             </w:pPr>
             <w:r>
-              <w:rPr>
-                <w:rFonts w:ascii="Calibri" w:eastAsia="Calibri" w:hAnsi="Calibri" w:cs="Calibri"/>
-              </w:rPr>
-              <w:t>Print konkurrencesvømmere</w:t>
+              <w:t>Print Udtagelseskandidater</w:t>
             </w:r>
           </w:p>
         </w:tc>
@@ -2952,51 +3092,78 @@
           <w:p>
             <w:pPr>
               <w:cnfStyle w:val="000000100000" w:firstRow="0" w:lastRow="0" w:firstColumn="0" w:lastColumn="0" w:oddVBand="0" w:evenVBand="0" w:oddHBand="1" w:evenHBand="0" w:firstRowFirstColumn="0" w:firstRowLastColumn="0" w:lastRowFirstColumn="0" w:lastRowLastColumn="0"/>
-            </w:pPr>
-            <w:r>
-              <w:t>Træner skal kunne se en liste over alle konkurrencesvømmere, hvilke stævner de har deltaget i, hvad deres tid er og hvilke(n) svømmedisciplin(er) de er tilknyttet</w:t>
-            </w:r>
-            <w:r>
-              <w:t>.</w:t>
+              <w:rPr>
+                <w:color w:val="000000" w:themeColor="text1"/>
+              </w:rPr>
+            </w:pPr>
+            <w:r>
+              <w:rPr>
+                <w:color w:val="000000" w:themeColor="text1"/>
+              </w:rPr>
+              <w:t>Kassér skal kunne ændre medlemmers kontingent.</w:t>
             </w:r>
           </w:p>
           <w:p>
             <w:pPr>
               <w:cnfStyle w:val="000000100000" w:firstRow="0" w:lastRow="0" w:firstColumn="0" w:lastColumn="0" w:oddVBand="0" w:evenVBand="0" w:oddHBand="1" w:evenHBand="0" w:firstRowFirstColumn="0" w:firstRowLastColumn="0" w:lastRowFirstColumn="0" w:lastRowLastColumn="0"/>
+              <w:rPr>
+                <w:color w:val="000000" w:themeColor="text1"/>
+              </w:rPr>
             </w:pPr>
           </w:p>
         </w:tc>
       </w:tr>
     </w:tbl>
+    <w:p/>
+    <w:p/>
+    <w:p/>
+    <w:p/>
+    <w:p/>
+    <w:p/>
+    <w:p/>
     <w:p>
       <w:pPr>
-        <w:pStyle w:val="Overskrift3"/>
-      </w:pPr>
-      <w:bookmarkStart w:id="9" w:name="_Toc498976028"/>
+        <w:pStyle w:val="Overskrift2"/>
+      </w:pPr>
+      <w:bookmarkStart w:id="9" w:name="_Toc498980979"/>
       <w:r>
-        <w:t>Use case 006</w:t>
+        <w:lastRenderedPageBreak/>
+        <w:t>Fully dressed</w:t>
       </w:r>
       <w:bookmarkEnd w:id="9"/>
+    </w:p>
+    <w:p/>
+    <w:p>
+      <w:pPr>
+        <w:pStyle w:val="Overskrift3"/>
+      </w:pPr>
+      <w:bookmarkStart w:id="10" w:name="_Toc498980980"/>
+      <w:r>
+        <w:t>Use case 001</w:t>
+      </w:r>
+      <w:bookmarkEnd w:id="10"/>
     </w:p>
     <w:tbl>
       <w:tblPr>
         <w:tblStyle w:val="Gittertabel5-mrk-farve3"/>
-        <w:tblW w:w="0" w:type="auto"/>
+        <w:tblW w:w="9676" w:type="dxa"/>
         <w:tblLook w:val="04A0" w:firstRow="1" w:lastRow="0" w:firstColumn="1" w:lastColumn="0" w:noHBand="0" w:noVBand="1"/>
       </w:tblPr>
       <w:tblGrid>
-        <w:gridCol w:w="4814"/>
-        <w:gridCol w:w="4814"/>
+        <w:gridCol w:w="4838"/>
+        <w:gridCol w:w="4838"/>
       </w:tblGrid>
       <w:tr>
         <w:trPr>
           <w:cnfStyle w:val="100000000000" w:firstRow="1" w:lastRow="0" w:firstColumn="0" w:lastColumn="0" w:oddVBand="0" w:evenVBand="0" w:oddHBand="0" w:evenHBand="0" w:firstRowFirstColumn="0" w:firstRowLastColumn="0" w:lastRowFirstColumn="0" w:lastRowLastColumn="0"/>
+          <w:trHeight w:val="324"/>
         </w:trPr>
         <w:tc>
           <w:tcPr>
             <w:cnfStyle w:val="001000000000" w:firstRow="0" w:lastRow="0" w:firstColumn="1" w:lastColumn="0" w:oddVBand="0" w:evenVBand="0" w:oddHBand="0" w:evenHBand="0" w:firstRowFirstColumn="0" w:firstRowLastColumn="0" w:lastRowFirstColumn="0" w:lastRowLastColumn="0"/>
-            <w:tcW w:w="4814" w:type="dxa"/>
+            <w:tcW w:w="4838" w:type="dxa"/>
             <w:tcBorders>
+              <w:left w:val="nil"/>
               <w:right w:val="single" w:sz="4" w:space="0" w:color="FFFFFF" w:themeColor="background1"/>
             </w:tcBorders>
           </w:tcPr>
@@ -3008,7 +3175,7 @@
         </w:tc>
         <w:tc>
           <w:tcPr>
-            <w:tcW w:w="4814" w:type="dxa"/>
+            <w:tcW w:w="4838" w:type="dxa"/>
             <w:tcBorders>
               <w:left w:val="single" w:sz="4" w:space="0" w:color="FFFFFF" w:themeColor="background1"/>
             </w:tcBorders>
@@ -3026,54 +3193,58 @@
       <w:tr>
         <w:trPr>
           <w:cnfStyle w:val="000000100000" w:firstRow="0" w:lastRow="0" w:firstColumn="0" w:lastColumn="0" w:oddVBand="0" w:evenVBand="0" w:oddHBand="1" w:evenHBand="0" w:firstRowFirstColumn="0" w:firstRowLastColumn="0" w:lastRowFirstColumn="0" w:lastRowLastColumn="0"/>
+          <w:trHeight w:val="336"/>
         </w:trPr>
         <w:tc>
           <w:tcPr>
             <w:cnfStyle w:val="001000000000" w:firstRow="0" w:lastRow="0" w:firstColumn="1" w:lastColumn="0" w:oddVBand="0" w:evenVBand="0" w:oddHBand="0" w:evenHBand="0" w:firstRowFirstColumn="0" w:firstRowLastColumn="0" w:lastRowFirstColumn="0" w:lastRowLastColumn="0"/>
-            <w:tcW w:w="4814" w:type="dxa"/>
-          </w:tcPr>
-          <w:p>
-            <w:r>
-              <w:t>Use Case ID</w:t>
-            </w:r>
-          </w:p>
-        </w:tc>
-        <w:tc>
-          <w:tcPr>
-            <w:tcW w:w="4814" w:type="dxa"/>
+            <w:tcW w:w="4838" w:type="dxa"/>
+          </w:tcPr>
+          <w:p>
+            <w:r>
+              <w:t>Use Case Navn</w:t>
+            </w:r>
+          </w:p>
+        </w:tc>
+        <w:tc>
+          <w:tcPr>
+            <w:tcW w:w="4838" w:type="dxa"/>
           </w:tcPr>
           <w:p>
             <w:pPr>
               <w:cnfStyle w:val="000000100000" w:firstRow="0" w:lastRow="0" w:firstColumn="0" w:lastColumn="0" w:oddVBand="0" w:evenVBand="0" w:oddHBand="1" w:evenHBand="0" w:firstRowFirstColumn="0" w:firstRowLastColumn="0" w:lastRowFirstColumn="0" w:lastRowLastColumn="0"/>
             </w:pPr>
             <w:r>
-              <w:t>Use Case 006</w:t>
+              <w:t>Opret medlem</w:t>
             </w:r>
           </w:p>
         </w:tc>
       </w:tr>
       <w:tr>
+        <w:trPr>
+          <w:trHeight w:val="324"/>
+        </w:trPr>
         <w:tc>
           <w:tcPr>
             <w:cnfStyle w:val="001000000000" w:firstRow="0" w:lastRow="0" w:firstColumn="1" w:lastColumn="0" w:oddVBand="0" w:evenVBand="0" w:oddHBand="0" w:evenHBand="0" w:firstRowFirstColumn="0" w:firstRowLastColumn="0" w:lastRowFirstColumn="0" w:lastRowLastColumn="0"/>
-            <w:tcW w:w="4814" w:type="dxa"/>
-          </w:tcPr>
-          <w:p>
-            <w:r>
-              <w:t>Use Case Navn</w:t>
-            </w:r>
-          </w:p>
-        </w:tc>
-        <w:tc>
-          <w:tcPr>
-            <w:tcW w:w="4814" w:type="dxa"/>
-          </w:tcPr>
-          <w:p>
-            <w:pPr>
-              <w:cnfStyle w:val="000000000000" w:firstRow="0" w:lastRow="0" w:firstColumn="0" w:lastColumn="0" w:oddVBand="0" w:evenVBand="0" w:oddHBand="0" w:evenHBand="0" w:firstRowFirstColumn="0" w:firstRowLastColumn="0" w:lastRowFirstColumn="0" w:lastRowLastColumn="0"/>
-            </w:pPr>
-            <w:r>
-              <w:t>Print Udtagelseskandidater</w:t>
+            <w:tcW w:w="4838" w:type="dxa"/>
+          </w:tcPr>
+          <w:p>
+            <w:r>
+              <w:t>Use Case ID</w:t>
+            </w:r>
+          </w:p>
+        </w:tc>
+        <w:tc>
+          <w:tcPr>
+            <w:tcW w:w="4838" w:type="dxa"/>
+          </w:tcPr>
+          <w:p>
+            <w:pPr>
+              <w:cnfStyle w:val="000000000000" w:firstRow="0" w:lastRow="0" w:firstColumn="0" w:lastColumn="0" w:oddVBand="0" w:evenVBand="0" w:oddHBand="0" w:evenHBand="0" w:firstRowFirstColumn="0" w:firstRowLastColumn="0" w:lastRowFirstColumn="0" w:lastRowLastColumn="0"/>
+            </w:pPr>
+            <w:r>
+              <w:t>UC001</w:t>
             </w:r>
           </w:p>
         </w:tc>
@@ -3081,71 +3252,531 @@
       <w:tr>
         <w:trPr>
           <w:cnfStyle w:val="000000100000" w:firstRow="0" w:lastRow="0" w:firstColumn="0" w:lastColumn="0" w:oddVBand="0" w:evenVBand="0" w:oddHBand="1" w:evenHBand="0" w:firstRowFirstColumn="0" w:firstRowLastColumn="0" w:lastRowFirstColumn="0" w:lastRowLastColumn="0"/>
+          <w:trHeight w:val="324"/>
         </w:trPr>
         <w:tc>
           <w:tcPr>
             <w:cnfStyle w:val="001000000000" w:firstRow="0" w:lastRow="0" w:firstColumn="1" w:lastColumn="0" w:oddVBand="0" w:evenVBand="0" w:oddHBand="0" w:evenHBand="0" w:firstRowFirstColumn="0" w:firstRowLastColumn="0" w:lastRowFirstColumn="0" w:lastRowLastColumn="0"/>
-            <w:tcW w:w="4814" w:type="dxa"/>
-          </w:tcPr>
-          <w:p>
-            <w:r>
-              <w:t>Main Succes Scenario</w:t>
-            </w:r>
-          </w:p>
-        </w:tc>
-        <w:tc>
-          <w:tcPr>
-            <w:tcW w:w="4814" w:type="dxa"/>
+            <w:tcW w:w="4838" w:type="dxa"/>
+          </w:tcPr>
+          <w:p>
+            <w:r>
+              <w:t>Scope</w:t>
+            </w:r>
+          </w:p>
+        </w:tc>
+        <w:tc>
+          <w:tcPr>
+            <w:tcW w:w="4838" w:type="dxa"/>
           </w:tcPr>
           <w:p>
             <w:pPr>
               <w:cnfStyle w:val="000000100000" w:firstRow="0" w:lastRow="0" w:firstColumn="0" w:lastColumn="0" w:oddVBand="0" w:evenVBand="0" w:oddHBand="1" w:evenHBand="0" w:firstRowFirstColumn="0" w:firstRowLastColumn="0" w:lastRowFirstColumn="0" w:lastRowLastColumn="0"/>
-              <w:rPr>
-                <w:color w:val="000000" w:themeColor="text1"/>
-              </w:rPr>
-            </w:pPr>
-            <w:r>
-              <w:rPr>
-                <w:color w:val="000000" w:themeColor="text1"/>
-              </w:rPr>
-              <w:t>Kassér skal kunne ændre medlemmers kontingent.</w:t>
-            </w:r>
-          </w:p>
+            </w:pPr>
+            <w:r>
+              <w:t xml:space="preserve">Svømmeklub </w:t>
+            </w:r>
+            <w:r>
+              <w:t>D</w:t>
+            </w:r>
+            <w:r>
+              <w:t>elfinen administrativt system</w:t>
+            </w:r>
+          </w:p>
+        </w:tc>
+      </w:tr>
+      <w:tr>
+        <w:trPr>
+          <w:trHeight w:val="564"/>
+        </w:trPr>
+        <w:tc>
+          <w:tcPr>
+            <w:cnfStyle w:val="001000000000" w:firstRow="0" w:lastRow="0" w:firstColumn="1" w:lastColumn="0" w:oddVBand="0" w:evenVBand="0" w:oddHBand="0" w:evenHBand="0" w:firstRowFirstColumn="0" w:firstRowLastColumn="0" w:lastRowFirstColumn="0" w:lastRowLastColumn="0"/>
+            <w:tcW w:w="4838" w:type="dxa"/>
+          </w:tcPr>
+          <w:p>
+            <w:r>
+              <w:t>Beskrivelse</w:t>
+            </w:r>
+          </w:p>
+        </w:tc>
+        <w:tc>
+          <w:tcPr>
+            <w:tcW w:w="4838" w:type="dxa"/>
+          </w:tcPr>
+          <w:p>
+            <w:pPr>
+              <w:cnfStyle w:val="000000000000" w:firstRow="0" w:lastRow="0" w:firstColumn="0" w:lastColumn="0" w:oddVBand="0" w:evenVBand="0" w:oddHBand="0" w:evenHBand="0" w:firstRowFirstColumn="0" w:firstRowLastColumn="0" w:lastRowFirstColumn="0" w:lastRowLastColumn="0"/>
+            </w:pPr>
+            <w:r>
+              <w:t>Formand skal kunne oprette nye medlemmer, og tilknytte staminformation og aktivitetsform.</w:t>
+            </w:r>
+          </w:p>
+        </w:tc>
+      </w:tr>
+      <w:tr>
+        <w:trPr>
+          <w:cnfStyle w:val="000000100000" w:firstRow="0" w:lastRow="0" w:firstColumn="0" w:lastColumn="0" w:oddVBand="0" w:evenVBand="0" w:oddHBand="1" w:evenHBand="0" w:firstRowFirstColumn="0" w:firstRowLastColumn="0" w:lastRowFirstColumn="0" w:lastRowLastColumn="0"/>
+          <w:trHeight w:val="324"/>
+        </w:trPr>
+        <w:tc>
+          <w:tcPr>
+            <w:cnfStyle w:val="001000000000" w:firstRow="0" w:lastRow="0" w:firstColumn="1" w:lastColumn="0" w:oddVBand="0" w:evenVBand="0" w:oddHBand="0" w:evenHBand="0" w:firstRowFirstColumn="0" w:firstRowLastColumn="0" w:lastRowFirstColumn="0" w:lastRowLastColumn="0"/>
+            <w:tcW w:w="4838" w:type="dxa"/>
+          </w:tcPr>
+          <w:p>
+            <w:r>
+              <w:t>Aktør(er)</w:t>
+            </w:r>
+          </w:p>
+        </w:tc>
+        <w:tc>
+          <w:tcPr>
+            <w:tcW w:w="4838" w:type="dxa"/>
+          </w:tcPr>
           <w:p>
             <w:pPr>
               <w:cnfStyle w:val="000000100000" w:firstRow="0" w:lastRow="0" w:firstColumn="0" w:lastColumn="0" w:oddVBand="0" w:evenVBand="0" w:oddHBand="1" w:evenHBand="0" w:firstRowFirstColumn="0" w:firstRowLastColumn="0" w:lastRowFirstColumn="0" w:lastRowLastColumn="0"/>
-              <w:rPr>
-                <w:color w:val="000000" w:themeColor="text1"/>
-              </w:rPr>
+            </w:pPr>
+            <w:r>
+              <w:t>Formand</w:t>
+            </w:r>
+          </w:p>
+        </w:tc>
+      </w:tr>
+      <w:tr>
+        <w:trPr>
+          <w:trHeight w:val="324"/>
+        </w:trPr>
+        <w:tc>
+          <w:tcPr>
+            <w:cnfStyle w:val="001000000000" w:firstRow="0" w:lastRow="0" w:firstColumn="1" w:lastColumn="0" w:oddVBand="0" w:evenVBand="0" w:oddHBand="0" w:evenHBand="0" w:firstRowFirstColumn="0" w:firstRowLastColumn="0" w:lastRowFirstColumn="0" w:lastRowLastColumn="0"/>
+            <w:tcW w:w="4838" w:type="dxa"/>
+          </w:tcPr>
+          <w:p>
+            <w:r>
+              <w:t>Stakeholders</w:t>
+            </w:r>
+          </w:p>
+        </w:tc>
+        <w:tc>
+          <w:tcPr>
+            <w:tcW w:w="4838" w:type="dxa"/>
+          </w:tcPr>
+          <w:p>
+            <w:pPr>
+              <w:cnfStyle w:val="000000000000" w:firstRow="0" w:lastRow="0" w:firstColumn="0" w:lastColumn="0" w:oddVBand="0" w:evenVBand="0" w:oddHBand="0" w:evenHBand="0" w:firstRowFirstColumn="0" w:firstRowLastColumn="0" w:lastRowFirstColumn="0" w:lastRowLastColumn="0"/>
+            </w:pPr>
+            <w:r>
+              <w:t>Formand for svømmeklubben Delfinen</w:t>
+            </w:r>
+          </w:p>
+        </w:tc>
+      </w:tr>
+      <w:tr>
+        <w:trPr>
+          <w:cnfStyle w:val="000000100000" w:firstRow="0" w:lastRow="0" w:firstColumn="0" w:lastColumn="0" w:oddVBand="0" w:evenVBand="0" w:oddHBand="1" w:evenHBand="0" w:firstRowFirstColumn="0" w:firstRowLastColumn="0" w:lastRowFirstColumn="0" w:lastRowLastColumn="0"/>
+          <w:trHeight w:val="336"/>
+        </w:trPr>
+        <w:tc>
+          <w:tcPr>
+            <w:cnfStyle w:val="001000000000" w:firstRow="0" w:lastRow="0" w:firstColumn="1" w:lastColumn="0" w:oddVBand="0" w:evenVBand="0" w:oddHBand="0" w:evenHBand="0" w:firstRowFirstColumn="0" w:firstRowLastColumn="0" w:lastRowFirstColumn="0" w:lastRowLastColumn="0"/>
+            <w:tcW w:w="4838" w:type="dxa"/>
+          </w:tcPr>
+          <w:p>
+            <w:r>
+              <w:t>Preconditions</w:t>
+            </w:r>
+          </w:p>
+        </w:tc>
+        <w:tc>
+          <w:tcPr>
+            <w:tcW w:w="4838" w:type="dxa"/>
+          </w:tcPr>
+          <w:p>
+            <w:pPr>
+              <w:cnfStyle w:val="000000100000" w:firstRow="0" w:lastRow="0" w:firstColumn="0" w:lastColumn="0" w:oddVBand="0" w:evenVBand="0" w:oddHBand="1" w:evenHBand="0" w:firstRowFirstColumn="0" w:firstRowLastColumn="0" w:lastRowFirstColumn="0" w:lastRowLastColumn="0"/>
+            </w:pPr>
+            <w:r>
+              <w:t>Nyt medlem vil oprettes i klubben</w:t>
+            </w:r>
+          </w:p>
+        </w:tc>
+      </w:tr>
+      <w:tr>
+        <w:trPr>
+          <w:trHeight w:val="324"/>
+        </w:trPr>
+        <w:tc>
+          <w:tcPr>
+            <w:cnfStyle w:val="001000000000" w:firstRow="0" w:lastRow="0" w:firstColumn="1" w:lastColumn="0" w:oddVBand="0" w:evenVBand="0" w:oddHBand="0" w:evenHBand="0" w:firstRowFirstColumn="0" w:firstRowLastColumn="0" w:lastRowFirstColumn="0" w:lastRowLastColumn="0"/>
+            <w:tcW w:w="4838" w:type="dxa"/>
+          </w:tcPr>
+          <w:p>
+            <w:r>
+              <w:t>Succes garanti</w:t>
+            </w:r>
+          </w:p>
+        </w:tc>
+        <w:tc>
+          <w:tcPr>
+            <w:tcW w:w="4838" w:type="dxa"/>
+          </w:tcPr>
+          <w:p>
+            <w:pPr>
+              <w:cnfStyle w:val="000000000000" w:firstRow="0" w:lastRow="0" w:firstColumn="0" w:lastColumn="0" w:oddVBand="0" w:evenVBand="0" w:oddHBand="0" w:evenHBand="0" w:firstRowFirstColumn="0" w:firstRowLastColumn="0" w:lastRowFirstColumn="0" w:lastRowLastColumn="0"/>
+            </w:pPr>
+            <w:r>
+              <w:t>Medlemmets informationer bliver gemt i systemet</w:t>
+            </w:r>
+          </w:p>
+        </w:tc>
+      </w:tr>
+      <w:tr>
+        <w:trPr>
+          <w:cnfStyle w:val="000000100000" w:firstRow="0" w:lastRow="0" w:firstColumn="0" w:lastColumn="0" w:oddVBand="0" w:evenVBand="0" w:oddHBand="1" w:evenHBand="0" w:firstRowFirstColumn="0" w:firstRowLastColumn="0" w:lastRowFirstColumn="0" w:lastRowLastColumn="0"/>
+          <w:trHeight w:val="432"/>
+        </w:trPr>
+        <w:tc>
+          <w:tcPr>
+            <w:cnfStyle w:val="001000000000" w:firstRow="0" w:lastRow="0" w:firstColumn="1" w:lastColumn="0" w:oddVBand="0" w:evenVBand="0" w:oddHBand="0" w:evenHBand="0" w:firstRowFirstColumn="0" w:firstRowLastColumn="0" w:lastRowFirstColumn="0" w:lastRowLastColumn="0"/>
+            <w:tcW w:w="4838" w:type="dxa"/>
+          </w:tcPr>
+          <w:p>
+            <w:r>
+              <w:t>Main flow</w:t>
+            </w:r>
+          </w:p>
+        </w:tc>
+        <w:tc>
+          <w:tcPr>
+            <w:tcW w:w="4838" w:type="dxa"/>
+          </w:tcPr>
+          <w:p>
+            <w:pPr>
+              <w:pStyle w:val="Listeafsnit"/>
+              <w:spacing w:after="0" w:line="240" w:lineRule="auto"/>
+              <w:cnfStyle w:val="000000100000" w:firstRow="0" w:lastRow="0" w:firstColumn="0" w:lastColumn="0" w:oddVBand="0" w:evenVBand="0" w:oddHBand="1" w:evenHBand="0" w:firstRowFirstColumn="0" w:firstRowLastColumn="0" w:lastRowFirstColumn="0" w:lastRowLastColumn="0"/>
+            </w:pPr>
+          </w:p>
+          <w:p>
+            <w:pPr>
+              <w:pStyle w:val="Listeafsnit"/>
+              <w:numPr>
+                <w:ilvl w:val="0"/>
+                <w:numId w:val="2"/>
+              </w:numPr>
+              <w:spacing w:after="0" w:line="240" w:lineRule="auto"/>
+              <w:cnfStyle w:val="000000100000" w:firstRow="0" w:lastRow="0" w:firstColumn="0" w:lastColumn="0" w:oddVBand="0" w:evenVBand="0" w:oddHBand="1" w:evenHBand="0" w:firstRowFirstColumn="0" w:firstRowLastColumn="0" w:lastRowFirstColumn="0" w:lastRowLastColumn="0"/>
+            </w:pPr>
+            <w:r>
+              <w:t xml:space="preserve">Formanden vælger </w:t>
+            </w:r>
+            <w:r>
+              <w:rPr>
+                <w:i/>
+              </w:rPr>
+              <w:t>opret nyt medlem</w:t>
+            </w:r>
+            <w:r>
+              <w:t xml:space="preserve"> fra en menu.</w:t>
+            </w:r>
+          </w:p>
+          <w:p>
+            <w:pPr>
+              <w:pStyle w:val="Listeafsnit"/>
+              <w:numPr>
+                <w:ilvl w:val="0"/>
+                <w:numId w:val="2"/>
+              </w:numPr>
+              <w:spacing w:after="0" w:line="240" w:lineRule="auto"/>
+              <w:cnfStyle w:val="000000100000" w:firstRow="0" w:lastRow="0" w:firstColumn="0" w:lastColumn="0" w:oddVBand="0" w:evenVBand="0" w:oddHBand="1" w:evenHBand="0" w:firstRowFirstColumn="0" w:firstRowLastColumn="0" w:lastRowFirstColumn="0" w:lastRowLastColumn="0"/>
+            </w:pPr>
+            <w:r>
+              <w:t>System prompter for nyt medlems navn.</w:t>
+            </w:r>
+          </w:p>
+          <w:p>
+            <w:pPr>
+              <w:pStyle w:val="Listeafsnit"/>
+              <w:numPr>
+                <w:ilvl w:val="0"/>
+                <w:numId w:val="2"/>
+              </w:numPr>
+              <w:spacing w:after="0" w:line="240" w:lineRule="auto"/>
+              <w:cnfStyle w:val="000000100000" w:firstRow="0" w:lastRow="0" w:firstColumn="0" w:lastColumn="0" w:oddVBand="0" w:evenVBand="0" w:oddHBand="1" w:evenHBand="0" w:firstRowFirstColumn="0" w:firstRowLastColumn="0" w:lastRowFirstColumn="0" w:lastRowLastColumn="0"/>
+            </w:pPr>
+            <w:r>
+              <w:t>Formand indtaster navn.</w:t>
+            </w:r>
+          </w:p>
+          <w:p>
+            <w:pPr>
+              <w:pStyle w:val="Listeafsnit"/>
+              <w:numPr>
+                <w:ilvl w:val="0"/>
+                <w:numId w:val="2"/>
+              </w:numPr>
+              <w:spacing w:after="0" w:line="240" w:lineRule="auto"/>
+              <w:cnfStyle w:val="000000100000" w:firstRow="0" w:lastRow="0" w:firstColumn="0" w:lastColumn="0" w:oddVBand="0" w:evenVBand="0" w:oddHBand="1" w:evenHBand="0" w:firstRowFirstColumn="0" w:firstRowLastColumn="0" w:lastRowFirstColumn="0" w:lastRowLastColumn="0"/>
+            </w:pPr>
+            <w:r>
+              <w:t>System prompter for medlems alder.</w:t>
+            </w:r>
+          </w:p>
+          <w:p>
+            <w:pPr>
+              <w:pStyle w:val="Listeafsnit"/>
+              <w:numPr>
+                <w:ilvl w:val="0"/>
+                <w:numId w:val="2"/>
+              </w:numPr>
+              <w:spacing w:after="0" w:line="240" w:lineRule="auto"/>
+              <w:cnfStyle w:val="000000100000" w:firstRow="0" w:lastRow="0" w:firstColumn="0" w:lastColumn="0" w:oddVBand="0" w:evenVBand="0" w:oddHBand="1" w:evenHBand="0" w:firstRowFirstColumn="0" w:firstRowLastColumn="0" w:lastRowFirstColumn="0" w:lastRowLastColumn="0"/>
+            </w:pPr>
+            <w:r>
+              <w:t>Formand indtaster alder.</w:t>
+            </w:r>
+          </w:p>
+          <w:p>
+            <w:pPr>
+              <w:pStyle w:val="Listeafsnit"/>
+              <w:numPr>
+                <w:ilvl w:val="0"/>
+                <w:numId w:val="2"/>
+              </w:numPr>
+              <w:spacing w:after="0" w:line="240" w:lineRule="auto"/>
+              <w:cnfStyle w:val="000000100000" w:firstRow="0" w:lastRow="0" w:firstColumn="0" w:lastColumn="0" w:oddVBand="0" w:evenVBand="0" w:oddHBand="1" w:evenHBand="0" w:firstRowFirstColumn="0" w:firstRowLastColumn="0" w:lastRowFirstColumn="0" w:lastRowLastColumn="0"/>
+            </w:pPr>
+            <w:r>
+              <w:t>System prompter for medlems aktivitetsform.</w:t>
+            </w:r>
+          </w:p>
+          <w:p>
+            <w:pPr>
+              <w:pStyle w:val="Listeafsnit"/>
+              <w:numPr>
+                <w:ilvl w:val="0"/>
+                <w:numId w:val="2"/>
+              </w:numPr>
+              <w:spacing w:after="0" w:line="240" w:lineRule="auto"/>
+              <w:cnfStyle w:val="000000100000" w:firstRow="0" w:lastRow="0" w:firstColumn="0" w:lastColumn="0" w:oddVBand="0" w:evenVBand="0" w:oddHBand="1" w:evenHBand="0" w:firstRowFirstColumn="0" w:firstRowLastColumn="0" w:lastRowFirstColumn="0" w:lastRowLastColumn="0"/>
+            </w:pPr>
+            <w:r>
+              <w:t>Formand vælger aktivitetsform.</w:t>
+            </w:r>
+          </w:p>
+          <w:p>
+            <w:pPr>
+              <w:pStyle w:val="Listeafsnit"/>
+              <w:numPr>
+                <w:ilvl w:val="0"/>
+                <w:numId w:val="2"/>
+              </w:numPr>
+              <w:spacing w:after="0" w:line="240" w:lineRule="auto"/>
+              <w:cnfStyle w:val="000000100000" w:firstRow="0" w:lastRow="0" w:firstColumn="0" w:lastColumn="0" w:oddVBand="0" w:evenVBand="0" w:oddHBand="1" w:evenHBand="0" w:firstRowFirstColumn="0" w:firstRowLastColumn="0" w:lastRowFirstColumn="0" w:lastRowLastColumn="0"/>
+            </w:pPr>
+            <w:r>
+              <w:t>System prompter for medlemskabstype</w:t>
+            </w:r>
+          </w:p>
+          <w:p>
+            <w:pPr>
+              <w:pStyle w:val="Listeafsnit"/>
+              <w:numPr>
+                <w:ilvl w:val="0"/>
+                <w:numId w:val="2"/>
+              </w:numPr>
+              <w:spacing w:after="0" w:line="240" w:lineRule="auto"/>
+              <w:cnfStyle w:val="000000100000" w:firstRow="0" w:lastRow="0" w:firstColumn="0" w:lastColumn="0" w:oddVBand="0" w:evenVBand="0" w:oddHBand="1" w:evenHBand="0" w:firstRowFirstColumn="0" w:firstRowLastColumn="0" w:lastRowFirstColumn="0" w:lastRowLastColumn="0"/>
+            </w:pPr>
+            <w:r>
+              <w:t>Formand angiver medlemskabstype</w:t>
+            </w:r>
+          </w:p>
+          <w:p>
+            <w:pPr>
+              <w:pStyle w:val="Listeafsnit"/>
+              <w:numPr>
+                <w:ilvl w:val="0"/>
+                <w:numId w:val="2"/>
+              </w:numPr>
+              <w:spacing w:after="0" w:line="240" w:lineRule="auto"/>
+              <w:cnfStyle w:val="000000100000" w:firstRow="0" w:lastRow="0" w:firstColumn="0" w:lastColumn="0" w:oddVBand="0" w:evenVBand="0" w:oddHBand="1" w:evenHBand="0" w:firstRowFirstColumn="0" w:firstRowLastColumn="0" w:lastRowFirstColumn="0" w:lastRowLastColumn="0"/>
+            </w:pPr>
+            <w:r>
+              <w:t>System angiver at medlemmet er oprettet</w:t>
+            </w:r>
+          </w:p>
+          <w:p>
+            <w:pPr>
+              <w:pStyle w:val="Listeafsnit"/>
+              <w:numPr>
+                <w:ilvl w:val="0"/>
+                <w:numId w:val="2"/>
+              </w:numPr>
+              <w:spacing w:after="0" w:line="240" w:lineRule="auto"/>
+              <w:cnfStyle w:val="000000100000" w:firstRow="0" w:lastRow="0" w:firstColumn="0" w:lastColumn="0" w:oddVBand="0" w:evenVBand="0" w:oddHBand="1" w:evenHBand="0" w:firstRowFirstColumn="0" w:firstRowLastColumn="0" w:lastRowFirstColumn="0" w:lastRowLastColumn="0"/>
+            </w:pPr>
+            <w:r>
+              <w:t>System returnerer til ”menu”</w:t>
+            </w:r>
+          </w:p>
+          <w:p>
+            <w:pPr>
+              <w:cnfStyle w:val="000000100000" w:firstRow="0" w:lastRow="0" w:firstColumn="0" w:lastColumn="0" w:oddVBand="0" w:evenVBand="0" w:oddHBand="1" w:evenHBand="0" w:firstRowFirstColumn="0" w:firstRowLastColumn="0" w:lastRowFirstColumn="0" w:lastRowLastColumn="0"/>
+            </w:pPr>
+          </w:p>
+        </w:tc>
+      </w:tr>
+      <w:tr>
+        <w:trPr>
+          <w:trHeight w:val="432"/>
+        </w:trPr>
+        <w:tc>
+          <w:tcPr>
+            <w:cnfStyle w:val="001000000000" w:firstRow="0" w:lastRow="0" w:firstColumn="1" w:lastColumn="0" w:oddVBand="0" w:evenVBand="0" w:oddHBand="0" w:evenHBand="0" w:firstRowFirstColumn="0" w:firstRowLastColumn="0" w:lastRowFirstColumn="0" w:lastRowLastColumn="0"/>
+            <w:tcW w:w="4838" w:type="dxa"/>
+          </w:tcPr>
+          <w:p>
+            <w:r>
+              <w:t>Extensions</w:t>
+            </w:r>
+          </w:p>
+        </w:tc>
+        <w:tc>
+          <w:tcPr>
+            <w:tcW w:w="4838" w:type="dxa"/>
+          </w:tcPr>
+          <w:p>
+            <w:pPr>
+              <w:cnfStyle w:val="000000000000" w:firstRow="0" w:lastRow="0" w:firstColumn="0" w:lastColumn="0" w:oddVBand="0" w:evenVBand="0" w:oddHBand="0" w:evenHBand="0" w:firstRowFirstColumn="0" w:firstRowLastColumn="0" w:lastRowFirstColumn="0" w:lastRowLastColumn="0"/>
+            </w:pPr>
+          </w:p>
+          <w:p>
+            <w:pPr>
+              <w:cnfStyle w:val="000000000000" w:firstRow="0" w:lastRow="0" w:firstColumn="0" w:lastColumn="0" w:oddVBand="0" w:evenVBand="0" w:oddHBand="0" w:evenHBand="0" w:firstRowFirstColumn="0" w:firstRowLastColumn="0" w:lastRowFirstColumn="0" w:lastRowLastColumn="0"/>
+            </w:pPr>
+            <w:r>
+              <w:t>3a. Formand indtaster numerisk værdi, eller ugyldige tegn.</w:t>
+            </w:r>
+          </w:p>
+          <w:p>
+            <w:pPr>
+              <w:pStyle w:val="Listeafsnit"/>
+              <w:numPr>
+                <w:ilvl w:val="0"/>
+                <w:numId w:val="3"/>
+              </w:numPr>
+              <w:spacing w:after="0" w:line="240" w:lineRule="auto"/>
+              <w:cnfStyle w:val="000000000000" w:firstRow="0" w:lastRow="0" w:firstColumn="0" w:lastColumn="0" w:oddVBand="0" w:evenVBand="0" w:oddHBand="0" w:evenHBand="0" w:firstRowFirstColumn="0" w:firstRowLastColumn="0" w:lastRowFirstColumn="0" w:lastRowLastColumn="0"/>
+            </w:pPr>
+            <w:r>
+              <w:t>System prompter for gyldigt navn.</w:t>
+            </w:r>
+          </w:p>
+          <w:p>
+            <w:pPr>
+              <w:pStyle w:val="Listeafsnit"/>
+              <w:numPr>
+                <w:ilvl w:val="0"/>
+                <w:numId w:val="3"/>
+              </w:numPr>
+              <w:spacing w:after="0" w:line="240" w:lineRule="auto"/>
+              <w:cnfStyle w:val="000000000000" w:firstRow="0" w:lastRow="0" w:firstColumn="0" w:lastColumn="0" w:oddVBand="0" w:evenVBand="0" w:oddHBand="0" w:evenHBand="0" w:firstRowFirstColumn="0" w:firstRowLastColumn="0" w:lastRowFirstColumn="0" w:lastRowLastColumn="0"/>
+            </w:pPr>
+            <w:r>
+              <w:t>Hvis navn er gyldigt, fortsæt til punkt 4. Ellers returner til 3</w:t>
+            </w:r>
+          </w:p>
+          <w:p>
+            <w:pPr>
+              <w:cnfStyle w:val="000000000000" w:firstRow="0" w:lastRow="0" w:firstColumn="0" w:lastColumn="0" w:oddVBand="0" w:evenVBand="0" w:oddHBand="0" w:evenHBand="0" w:firstRowFirstColumn="0" w:firstRowLastColumn="0" w:lastRowFirstColumn="0" w:lastRowLastColumn="0"/>
+            </w:pPr>
+            <w:r>
+              <w:t>5a. Formand indtaster ikke en numerisk værdi.</w:t>
+            </w:r>
+          </w:p>
+          <w:p>
+            <w:pPr>
+              <w:pStyle w:val="Listeafsnit"/>
+              <w:numPr>
+                <w:ilvl w:val="0"/>
+                <w:numId w:val="4"/>
+              </w:numPr>
+              <w:spacing w:after="0" w:line="240" w:lineRule="auto"/>
+              <w:cnfStyle w:val="000000000000" w:firstRow="0" w:lastRow="0" w:firstColumn="0" w:lastColumn="0" w:oddVBand="0" w:evenVBand="0" w:oddHBand="0" w:evenHBand="0" w:firstRowFirstColumn="0" w:firstRowLastColumn="0" w:lastRowFirstColumn="0" w:lastRowLastColumn="0"/>
+            </w:pPr>
+            <w:r>
+              <w:t>System prompter for gyldig alder.</w:t>
+            </w:r>
+          </w:p>
+          <w:p>
+            <w:pPr>
+              <w:pStyle w:val="Listeafsnit"/>
+              <w:numPr>
+                <w:ilvl w:val="0"/>
+                <w:numId w:val="4"/>
+              </w:numPr>
+              <w:spacing w:after="0" w:line="240" w:lineRule="auto"/>
+              <w:cnfStyle w:val="000000000000" w:firstRow="0" w:lastRow="0" w:firstColumn="0" w:lastColumn="0" w:oddVBand="0" w:evenVBand="0" w:oddHBand="0" w:evenHBand="0" w:firstRowFirstColumn="0" w:firstRowLastColumn="0" w:lastRowFirstColumn="0" w:lastRowLastColumn="0"/>
+            </w:pPr>
+            <w:r>
+              <w:t>Hvis alder er gyldigt, fortsæt til punkt 6. Ellers returner til 5</w:t>
+            </w:r>
+          </w:p>
+          <w:p>
+            <w:pPr>
+              <w:cnfStyle w:val="000000000000" w:firstRow="0" w:lastRow="0" w:firstColumn="0" w:lastColumn="0" w:oddVBand="0" w:evenVBand="0" w:oddHBand="0" w:evenHBand="0" w:firstRowFirstColumn="0" w:firstRowLastColumn="0" w:lastRowFirstColumn="0" w:lastRowLastColumn="0"/>
+            </w:pPr>
+            <w:r>
+              <w:t>7a. Formand vælger en ikkeeksisterende mulighed.</w:t>
+            </w:r>
+          </w:p>
+          <w:p>
+            <w:pPr>
+              <w:pStyle w:val="Listeafsnit"/>
+              <w:numPr>
+                <w:ilvl w:val="0"/>
+                <w:numId w:val="5"/>
+              </w:numPr>
+              <w:spacing w:after="0" w:line="240" w:lineRule="auto"/>
+              <w:cnfStyle w:val="000000000000" w:firstRow="0" w:lastRow="0" w:firstColumn="0" w:lastColumn="0" w:oddVBand="0" w:evenVBand="0" w:oddHBand="0" w:evenHBand="0" w:firstRowFirstColumn="0" w:firstRowLastColumn="0" w:lastRowFirstColumn="0" w:lastRowLastColumn="0"/>
+            </w:pPr>
+            <w:r>
+              <w:t>Systemet prompter for gyldig indtastning.</w:t>
+            </w:r>
+          </w:p>
+          <w:p>
+            <w:pPr>
+              <w:pStyle w:val="Listeafsnit"/>
+              <w:numPr>
+                <w:ilvl w:val="0"/>
+                <w:numId w:val="5"/>
+              </w:numPr>
+              <w:spacing w:after="0" w:line="240" w:lineRule="auto"/>
+              <w:cnfStyle w:val="000000000000" w:firstRow="0" w:lastRow="0" w:firstColumn="0" w:lastColumn="0" w:oddVBand="0" w:evenVBand="0" w:oddHBand="0" w:evenHBand="0" w:firstRowFirstColumn="0" w:firstRowLastColumn="0" w:lastRowFirstColumn="0" w:lastRowLastColumn="0"/>
+            </w:pPr>
+            <w:r>
+              <w:t>Hvis indtastningen er gyldig, fortsæt til punkt 8. Ellers returner til punkt 7.</w:t>
+            </w:r>
+          </w:p>
+          <w:p>
+            <w:pPr>
+              <w:cnfStyle w:val="000000000000" w:firstRow="0" w:lastRow="0" w:firstColumn="0" w:lastColumn="0" w:oddVBand="0" w:evenVBand="0" w:oddHBand="0" w:evenHBand="0" w:firstRowFirstColumn="0" w:firstRowLastColumn="0" w:lastRowFirstColumn="0" w:lastRowLastColumn="0"/>
             </w:pPr>
           </w:p>
         </w:tc>
       </w:tr>
     </w:tbl>
-    <w:p/>
     <w:p>
-      <w:r>
-        <w:br w:type="page"/>
-      </w:r>
-    </w:p>
-    <w:p>
-      <w:pPr>
-        <w:pStyle w:val="Overskrift2"/>
-      </w:pPr>
-      <w:bookmarkStart w:id="10" w:name="_Toc498976029"/>
+      <w:pPr>
+        <w:pStyle w:val="Overskrift3"/>
+      </w:pPr>
+      <w:bookmarkStart w:id="11" w:name="_Toc498980981"/>
       <w:r>
         <w:lastRenderedPageBreak/>
-        <w:t>Fully dressed</w:t>
-      </w:r>
-      <w:bookmarkEnd w:id="10"/>
-    </w:p>
-    <w:p>
-      <w:pPr>
-        <w:pStyle w:val="Overskrift3"/>
-      </w:pPr>
-      <w:bookmarkStart w:id="11" w:name="_Toc498976030"/>
-      <w:r>
-        <w:t>Use case 001</w:t>
+        <w:t>use case 002</w:t>
       </w:r>
       <w:bookmarkEnd w:id="11"/>
     </w:p>
@@ -3219,7 +3850,7 @@
               <w:cnfStyle w:val="000000100000" w:firstRow="0" w:lastRow="0" w:firstColumn="0" w:lastColumn="0" w:oddVBand="0" w:evenVBand="0" w:oddHBand="1" w:evenHBand="0" w:firstRowFirstColumn="0" w:firstRowLastColumn="0" w:lastRowFirstColumn="0" w:lastRowLastColumn="0"/>
             </w:pPr>
             <w:r>
-              <w:t>Opret medlem</w:t>
+              <w:t>Print svømmediscipliner</w:t>
             </w:r>
           </w:p>
         </w:tc>
@@ -3245,7 +3876,7 @@
               <w:cnfStyle w:val="000000000000" w:firstRow="0" w:lastRow="0" w:firstColumn="0" w:lastColumn="0" w:oddVBand="0" w:evenVBand="0" w:oddHBand="0" w:evenHBand="0" w:firstRowFirstColumn="0" w:firstRowLastColumn="0" w:lastRowFirstColumn="0" w:lastRowLastColumn="0"/>
             </w:pPr>
             <w:r>
-              <w:t>UC001</w:t>
+              <w:t>UC002</w:t>
             </w:r>
           </w:p>
         </w:tc>
@@ -3306,7 +3937,7 @@
               <w:cnfStyle w:val="000000000000" w:firstRow="0" w:lastRow="0" w:firstColumn="0" w:lastColumn="0" w:oddVBand="0" w:evenVBand="0" w:oddHBand="0" w:evenHBand="0" w:firstRowFirstColumn="0" w:firstRowLastColumn="0" w:lastRowFirstColumn="0" w:lastRowLastColumn="0"/>
             </w:pPr>
             <w:r>
-              <w:t>Formand skal kunne oprette nye medlemmer, og tilknytte staminformation og aktivitetsform.</w:t>
+              <w:t>Træner skal kunne se en eller flere lister over svømmere, der er tilknyttet de forskellige svømmediscipliner.</w:t>
             </w:r>
           </w:p>
         </w:tc>
@@ -3335,7 +3966,7 @@
               <w:cnfStyle w:val="000000100000" w:firstRow="0" w:lastRow="0" w:firstColumn="0" w:lastColumn="0" w:oddVBand="0" w:evenVBand="0" w:oddHBand="1" w:evenHBand="0" w:firstRowFirstColumn="0" w:firstRowLastColumn="0" w:lastRowFirstColumn="0" w:lastRowLastColumn="0"/>
             </w:pPr>
             <w:r>
-              <w:t>Formand</w:t>
+              <w:t>Træner</w:t>
             </w:r>
           </w:p>
         </w:tc>
@@ -3361,7 +3992,7 @@
               <w:cnfStyle w:val="000000000000" w:firstRow="0" w:lastRow="0" w:firstColumn="0" w:lastColumn="0" w:oddVBand="0" w:evenVBand="0" w:oddHBand="0" w:evenHBand="0" w:firstRowFirstColumn="0" w:firstRowLastColumn="0" w:lastRowFirstColumn="0" w:lastRowLastColumn="0"/>
             </w:pPr>
             <w:r>
-              <w:t>Formand for svømmeklubben Delfinen</w:t>
+              <w:t>Træner for svømmeklubben Delfinen</w:t>
             </w:r>
           </w:p>
         </w:tc>
@@ -3390,7 +4021,14 @@
               <w:cnfStyle w:val="000000100000" w:firstRow="0" w:lastRow="0" w:firstColumn="0" w:lastColumn="0" w:oddVBand="0" w:evenVBand="0" w:oddHBand="1" w:evenHBand="0" w:firstRowFirstColumn="0" w:firstRowLastColumn="0" w:lastRowFirstColumn="0" w:lastRowLastColumn="0"/>
             </w:pPr>
             <w:r>
-              <w:t>Nyt medlem vil oprettes i klubben</w:t>
+              <w:t xml:space="preserve">Klubben har medlemmer der er konkurrencesvømmere. </w:t>
+            </w:r>
+            <w:r>
+              <w:br/>
+              <w:t>M</w:t>
+            </w:r>
+            <w:r>
+              <w:t>edlem skal være tilknyttet en disciplin.</w:t>
             </w:r>
           </w:p>
         </w:tc>
@@ -3416,7 +4054,7 @@
               <w:cnfStyle w:val="000000000000" w:firstRow="0" w:lastRow="0" w:firstColumn="0" w:lastColumn="0" w:oddVBand="0" w:evenVBand="0" w:oddHBand="0" w:evenHBand="0" w:firstRowFirstColumn="0" w:firstRowLastColumn="0" w:lastRowFirstColumn="0" w:lastRowLastColumn="0"/>
             </w:pPr>
             <w:r>
-              <w:t>Medlemmets informationer bliver gemt i systemet</w:t>
+              <w:t xml:space="preserve">En liste over svømmere og de tilknyttede discipliner bliver printet. </w:t>
             </w:r>
           </w:p>
         </w:tc>
@@ -3443,8 +4081,6 @@
           </w:tcPr>
           <w:p>
             <w:pPr>
-              <w:pStyle w:val="Listeafsnit"/>
-              <w:spacing w:after="0" w:line="240" w:lineRule="auto"/>
               <w:cnfStyle w:val="000000100000" w:firstRow="0" w:lastRow="0" w:firstColumn="0" w:lastColumn="0" w:oddVBand="0" w:evenVBand="0" w:oddHBand="1" w:evenHBand="0" w:firstRowFirstColumn="0" w:firstRowLastColumn="0" w:lastRowFirstColumn="0" w:lastRowLastColumn="0"/>
             </w:pPr>
           </w:p>
@@ -3453,22 +4089,22 @@
               <w:pStyle w:val="Listeafsnit"/>
               <w:numPr>
                 <w:ilvl w:val="0"/>
-                <w:numId w:val="2"/>
+                <w:numId w:val="6"/>
               </w:numPr>
               <w:spacing w:after="0" w:line="240" w:lineRule="auto"/>
               <w:cnfStyle w:val="000000100000" w:firstRow="0" w:lastRow="0" w:firstColumn="0" w:lastColumn="0" w:oddVBand="0" w:evenVBand="0" w:oddHBand="1" w:evenHBand="0" w:firstRowFirstColumn="0" w:firstRowLastColumn="0" w:lastRowFirstColumn="0" w:lastRowLastColumn="0"/>
             </w:pPr>
             <w:r>
-              <w:t xml:space="preserve">Formanden vælger </w:t>
+              <w:t xml:space="preserve">Træner vælger </w:t>
             </w:r>
             <w:r>
               <w:rPr>
                 <w:i/>
               </w:rPr>
-              <w:t>opret nyt medlem</w:t>
-            </w:r>
-            <w:r>
-              <w:t xml:space="preserve"> fra en menu.</w:t>
+              <w:t xml:space="preserve">print discipliner </w:t>
+            </w:r>
+            <w:r>
+              <w:t>fra main menu.</w:t>
             </w:r>
           </w:p>
           <w:p>
@@ -3476,13 +4112,13 @@
               <w:pStyle w:val="Listeafsnit"/>
               <w:numPr>
                 <w:ilvl w:val="0"/>
-                <w:numId w:val="2"/>
+                <w:numId w:val="6"/>
               </w:numPr>
               <w:spacing w:after="0" w:line="240" w:lineRule="auto"/>
               <w:cnfStyle w:val="000000100000" w:firstRow="0" w:lastRow="0" w:firstColumn="0" w:lastColumn="0" w:oddVBand="0" w:evenVBand="0" w:oddHBand="1" w:evenHBand="0" w:firstRowFirstColumn="0" w:firstRowLastColumn="0" w:lastRowFirstColumn="0" w:lastRowLastColumn="0"/>
             </w:pPr>
             <w:r>
-              <w:t>System prompter for nyt medlems navn.</w:t>
+              <w:t>System prompter for disciplin.</w:t>
             </w:r>
           </w:p>
           <w:p>
@@ -3490,13 +4126,13 @@
               <w:pStyle w:val="Listeafsnit"/>
               <w:numPr>
                 <w:ilvl w:val="0"/>
-                <w:numId w:val="2"/>
+                <w:numId w:val="6"/>
               </w:numPr>
               <w:spacing w:after="0" w:line="240" w:lineRule="auto"/>
               <w:cnfStyle w:val="000000100000" w:firstRow="0" w:lastRow="0" w:firstColumn="0" w:lastColumn="0" w:oddVBand="0" w:evenVBand="0" w:oddHBand="1" w:evenHBand="0" w:firstRowFirstColumn="0" w:firstRowLastColumn="0" w:lastRowFirstColumn="0" w:lastRowLastColumn="0"/>
             </w:pPr>
             <w:r>
-              <w:t>Formand indtaster navn.</w:t>
+              <w:t>Træner vælger disciplin.</w:t>
             </w:r>
           </w:p>
           <w:p>
@@ -3504,13 +4140,13 @@
               <w:pStyle w:val="Listeafsnit"/>
               <w:numPr>
                 <w:ilvl w:val="0"/>
-                <w:numId w:val="2"/>
+                <w:numId w:val="6"/>
               </w:numPr>
               <w:spacing w:after="0" w:line="240" w:lineRule="auto"/>
               <w:cnfStyle w:val="000000100000" w:firstRow="0" w:lastRow="0" w:firstColumn="0" w:lastColumn="0" w:oddVBand="0" w:evenVBand="0" w:oddHBand="1" w:evenHBand="0" w:firstRowFirstColumn="0" w:firstRowLastColumn="0" w:lastRowFirstColumn="0" w:lastRowLastColumn="0"/>
             </w:pPr>
             <w:r>
-              <w:t>System prompter for medlems alder.</w:t>
+              <w:t>System printer liste</w:t>
             </w:r>
           </w:p>
           <w:p>
@@ -3518,13 +4154,19 @@
               <w:pStyle w:val="Listeafsnit"/>
               <w:numPr>
                 <w:ilvl w:val="0"/>
-                <w:numId w:val="2"/>
+                <w:numId w:val="6"/>
               </w:numPr>
               <w:spacing w:after="0" w:line="240" w:lineRule="auto"/>
               <w:cnfStyle w:val="000000100000" w:firstRow="0" w:lastRow="0" w:firstColumn="0" w:lastColumn="0" w:oddVBand="0" w:evenVBand="0" w:oddHBand="1" w:evenHBand="0" w:firstRowFirstColumn="0" w:firstRowLastColumn="0" w:lastRowFirstColumn="0" w:lastRowLastColumn="0"/>
             </w:pPr>
             <w:r>
-              <w:t>Formand indtaster alder.</w:t>
+              <w:t xml:space="preserve">System </w:t>
+            </w:r>
+            <w:r>
+              <w:rPr>
+                <w:color w:val="000000" w:themeColor="text1"/>
+              </w:rPr>
+              <w:t>prompter om fortsættelse.</w:t>
             </w:r>
           </w:p>
           <w:p>
@@ -3532,13 +4174,13 @@
               <w:pStyle w:val="Listeafsnit"/>
               <w:numPr>
                 <w:ilvl w:val="0"/>
-                <w:numId w:val="2"/>
+                <w:numId w:val="6"/>
               </w:numPr>
               <w:spacing w:after="0" w:line="240" w:lineRule="auto"/>
               <w:cnfStyle w:val="000000100000" w:firstRow="0" w:lastRow="0" w:firstColumn="0" w:lastColumn="0" w:oddVBand="0" w:evenVBand="0" w:oddHBand="1" w:evenHBand="0" w:firstRowFirstColumn="0" w:firstRowLastColumn="0" w:lastRowFirstColumn="0" w:lastRowLastColumn="0"/>
             </w:pPr>
             <w:r>
-              <w:t>System prompter for medlems aktivitetsform.</w:t>
+              <w:t>Træner vælger at fortsætte</w:t>
             </w:r>
           </w:p>
           <w:p>
@@ -3546,69 +4188,13 @@
               <w:pStyle w:val="Listeafsnit"/>
               <w:numPr>
                 <w:ilvl w:val="0"/>
-                <w:numId w:val="2"/>
+                <w:numId w:val="6"/>
               </w:numPr>
               <w:spacing w:after="0" w:line="240" w:lineRule="auto"/>
               <w:cnfStyle w:val="000000100000" w:firstRow="0" w:lastRow="0" w:firstColumn="0" w:lastColumn="0" w:oddVBand="0" w:evenVBand="0" w:oddHBand="1" w:evenHBand="0" w:firstRowFirstColumn="0" w:firstRowLastColumn="0" w:lastRowFirstColumn="0" w:lastRowLastColumn="0"/>
             </w:pPr>
             <w:r>
-              <w:t>Formand vælger aktivitetsform.</w:t>
-            </w:r>
-          </w:p>
-          <w:p>
-            <w:pPr>
-              <w:pStyle w:val="Listeafsnit"/>
-              <w:numPr>
-                <w:ilvl w:val="0"/>
-                <w:numId w:val="2"/>
-              </w:numPr>
-              <w:spacing w:after="0" w:line="240" w:lineRule="auto"/>
-              <w:cnfStyle w:val="000000100000" w:firstRow="0" w:lastRow="0" w:firstColumn="0" w:lastColumn="0" w:oddVBand="0" w:evenVBand="0" w:oddHBand="1" w:evenHBand="0" w:firstRowFirstColumn="0" w:firstRowLastColumn="0" w:lastRowFirstColumn="0" w:lastRowLastColumn="0"/>
-            </w:pPr>
-            <w:r>
-              <w:t>System prompter for medlemskabstype</w:t>
-            </w:r>
-          </w:p>
-          <w:p>
-            <w:pPr>
-              <w:pStyle w:val="Listeafsnit"/>
-              <w:numPr>
-                <w:ilvl w:val="0"/>
-                <w:numId w:val="2"/>
-              </w:numPr>
-              <w:spacing w:after="0" w:line="240" w:lineRule="auto"/>
-              <w:cnfStyle w:val="000000100000" w:firstRow="0" w:lastRow="0" w:firstColumn="0" w:lastColumn="0" w:oddVBand="0" w:evenVBand="0" w:oddHBand="1" w:evenHBand="0" w:firstRowFirstColumn="0" w:firstRowLastColumn="0" w:lastRowFirstColumn="0" w:lastRowLastColumn="0"/>
-            </w:pPr>
-            <w:r>
-              <w:t>Formand angiver medlemskabstype</w:t>
-            </w:r>
-          </w:p>
-          <w:p>
-            <w:pPr>
-              <w:pStyle w:val="Listeafsnit"/>
-              <w:numPr>
-                <w:ilvl w:val="0"/>
-                <w:numId w:val="2"/>
-              </w:numPr>
-              <w:spacing w:after="0" w:line="240" w:lineRule="auto"/>
-              <w:cnfStyle w:val="000000100000" w:firstRow="0" w:lastRow="0" w:firstColumn="0" w:lastColumn="0" w:oddVBand="0" w:evenVBand="0" w:oddHBand="1" w:evenHBand="0" w:firstRowFirstColumn="0" w:firstRowLastColumn="0" w:lastRowFirstColumn="0" w:lastRowLastColumn="0"/>
-            </w:pPr>
-            <w:r>
-              <w:t>System angiver at medlemmet er oprettet</w:t>
-            </w:r>
-          </w:p>
-          <w:p>
-            <w:pPr>
-              <w:pStyle w:val="Listeafsnit"/>
-              <w:numPr>
-                <w:ilvl w:val="0"/>
-                <w:numId w:val="2"/>
-              </w:numPr>
-              <w:spacing w:after="0" w:line="240" w:lineRule="auto"/>
-              <w:cnfStyle w:val="000000100000" w:firstRow="0" w:lastRow="0" w:firstColumn="0" w:lastColumn="0" w:oddVBand="0" w:evenVBand="0" w:oddHBand="1" w:evenHBand="0" w:firstRowFirstColumn="0" w:firstRowLastColumn="0" w:lastRowFirstColumn="0" w:lastRowLastColumn="0"/>
-            </w:pPr>
-            <w:r>
-              <w:t>System returnerer til ”menu”</w:t>
+              <w:t>System returnerer til ”main menu”</w:t>
             </w:r>
           </w:p>
           <w:p>
@@ -3641,13 +4227,14 @@
             <w:pPr>
               <w:cnfStyle w:val="000000000000" w:firstRow="0" w:lastRow="0" w:firstColumn="0" w:lastColumn="0" w:oddVBand="0" w:evenVBand="0" w:oddHBand="0" w:evenHBand="0" w:firstRowFirstColumn="0" w:firstRowLastColumn="0" w:lastRowFirstColumn="0" w:lastRowLastColumn="0"/>
             </w:pPr>
-          </w:p>
-          <w:p>
-            <w:pPr>
-              <w:cnfStyle w:val="000000000000" w:firstRow="0" w:lastRow="0" w:firstColumn="0" w:lastColumn="0" w:oddVBand="0" w:evenVBand="0" w:oddHBand="0" w:evenHBand="0" w:firstRowFirstColumn="0" w:firstRowLastColumn="0" w:lastRowFirstColumn="0" w:lastRowLastColumn="0"/>
-            </w:pPr>
-            <w:r>
-              <w:t>3a. Formand indtaster numerisk værdi, eller ugyldige tegn.</w:t>
+            <w:r>
+              <w:t xml:space="preserve">3a. Træner </w:t>
+            </w:r>
+            <w:r>
+              <w:t xml:space="preserve">indtaster </w:t>
+            </w:r>
+            <w:r>
+              <w:t>ugyldigt input.</w:t>
             </w:r>
           </w:p>
           <w:p>
@@ -3655,13 +4242,13 @@
               <w:pStyle w:val="Listeafsnit"/>
               <w:numPr>
                 <w:ilvl w:val="0"/>
-                <w:numId w:val="3"/>
+                <w:numId w:val="7"/>
               </w:numPr>
               <w:spacing w:after="0" w:line="240" w:lineRule="auto"/>
               <w:cnfStyle w:val="000000000000" w:firstRow="0" w:lastRow="0" w:firstColumn="0" w:lastColumn="0" w:oddVBand="0" w:evenVBand="0" w:oddHBand="0" w:evenHBand="0" w:firstRowFirstColumn="0" w:firstRowLastColumn="0" w:lastRowFirstColumn="0" w:lastRowLastColumn="0"/>
             </w:pPr>
             <w:r>
-              <w:t>System prompter for gyldigt navn.</w:t>
+              <w:t>System prompter for gyldigt navn for disciplin.</w:t>
             </w:r>
           </w:p>
           <w:p>
@@ -3669,21 +4256,21 @@
               <w:pStyle w:val="Listeafsnit"/>
               <w:numPr>
                 <w:ilvl w:val="0"/>
-                <w:numId w:val="3"/>
+                <w:numId w:val="7"/>
               </w:numPr>
               <w:spacing w:after="0" w:line="240" w:lineRule="auto"/>
               <w:cnfStyle w:val="000000000000" w:firstRow="0" w:lastRow="0" w:firstColumn="0" w:lastColumn="0" w:oddVBand="0" w:evenVBand="0" w:oddHBand="0" w:evenHBand="0" w:firstRowFirstColumn="0" w:firstRowLastColumn="0" w:lastRowFirstColumn="0" w:lastRowLastColumn="0"/>
             </w:pPr>
             <w:r>
-              <w:t>Hvis navn er gyldigt, fortsæt til punkt 4. Ellers returner til 3</w:t>
-            </w:r>
-          </w:p>
-          <w:p>
-            <w:pPr>
-              <w:cnfStyle w:val="000000000000" w:firstRow="0" w:lastRow="0" w:firstColumn="0" w:lastColumn="0" w:oddVBand="0" w:evenVBand="0" w:oddHBand="0" w:evenHBand="0" w:firstRowFirstColumn="0" w:firstRowLastColumn="0" w:lastRowFirstColumn="0" w:lastRowLastColumn="0"/>
-            </w:pPr>
-            <w:r>
-              <w:t>5a. Formand indtaster ikke en numerisk værdi.</w:t>
+              <w:t>Hvis navn er gyldigt, fortsæt til punkt 4. Ellers returner til 3a</w:t>
+            </w:r>
+          </w:p>
+          <w:p>
+            <w:pPr>
+              <w:cnfStyle w:val="000000000000" w:firstRow="0" w:lastRow="0" w:firstColumn="0" w:lastColumn="0" w:oddVBand="0" w:evenVBand="0" w:oddHBand="0" w:evenHBand="0" w:firstRowFirstColumn="0" w:firstRowLastColumn="0" w:lastRowFirstColumn="0" w:lastRowLastColumn="0"/>
+            </w:pPr>
+            <w:r>
+              <w:t>5a. Træner vælger at printe en ny liste ud.</w:t>
             </w:r>
           </w:p>
           <w:p>
@@ -3691,63 +4278,17 @@
               <w:pStyle w:val="Listeafsnit"/>
               <w:numPr>
                 <w:ilvl w:val="0"/>
-                <w:numId w:val="4"/>
+                <w:numId w:val="8"/>
               </w:numPr>
               <w:spacing w:after="0" w:line="240" w:lineRule="auto"/>
               <w:cnfStyle w:val="000000000000" w:firstRow="0" w:lastRow="0" w:firstColumn="0" w:lastColumn="0" w:oddVBand="0" w:evenVBand="0" w:oddHBand="0" w:evenHBand="0" w:firstRowFirstColumn="0" w:firstRowLastColumn="0" w:lastRowFirstColumn="0" w:lastRowLastColumn="0"/>
             </w:pPr>
             <w:r>
-              <w:t>System prompter for gyldig alder.</w:t>
-            </w:r>
-          </w:p>
-          <w:p>
-            <w:pPr>
-              <w:pStyle w:val="Listeafsnit"/>
-              <w:numPr>
-                <w:ilvl w:val="0"/>
-                <w:numId w:val="4"/>
-              </w:numPr>
-              <w:spacing w:after="0" w:line="240" w:lineRule="auto"/>
-              <w:cnfStyle w:val="000000000000" w:firstRow="0" w:lastRow="0" w:firstColumn="0" w:lastColumn="0" w:oddVBand="0" w:evenVBand="0" w:oddHBand="0" w:evenHBand="0" w:firstRowFirstColumn="0" w:firstRowLastColumn="0" w:lastRowFirstColumn="0" w:lastRowLastColumn="0"/>
-            </w:pPr>
-            <w:r>
-              <w:t>Hvis alder er gyldigt, fortsæt til punkt 6. Ellers returner til 5</w:t>
-            </w:r>
-          </w:p>
-          <w:p>
-            <w:pPr>
-              <w:cnfStyle w:val="000000000000" w:firstRow="0" w:lastRow="0" w:firstColumn="0" w:lastColumn="0" w:oddVBand="0" w:evenVBand="0" w:oddHBand="0" w:evenHBand="0" w:firstRowFirstColumn="0" w:firstRowLastColumn="0" w:lastRowFirstColumn="0" w:lastRowLastColumn="0"/>
-            </w:pPr>
-            <w:r>
-              <w:t>7a. Formand vælger en ikkeeksisterende mulighed.</w:t>
-            </w:r>
-          </w:p>
-          <w:p>
-            <w:pPr>
-              <w:pStyle w:val="Listeafsnit"/>
-              <w:numPr>
-                <w:ilvl w:val="0"/>
-                <w:numId w:val="5"/>
-              </w:numPr>
-              <w:spacing w:after="0" w:line="240" w:lineRule="auto"/>
-              <w:cnfStyle w:val="000000000000" w:firstRow="0" w:lastRow="0" w:firstColumn="0" w:lastColumn="0" w:oddVBand="0" w:evenVBand="0" w:oddHBand="0" w:evenHBand="0" w:firstRowFirstColumn="0" w:firstRowLastColumn="0" w:lastRowFirstColumn="0" w:lastRowLastColumn="0"/>
-            </w:pPr>
-            <w:r>
-              <w:t>Systemet prompter for gyldig indtastning.</w:t>
-            </w:r>
-          </w:p>
-          <w:p>
-            <w:pPr>
-              <w:pStyle w:val="Listeafsnit"/>
-              <w:numPr>
-                <w:ilvl w:val="0"/>
-                <w:numId w:val="5"/>
-              </w:numPr>
-              <w:spacing w:after="0" w:line="240" w:lineRule="auto"/>
-              <w:cnfStyle w:val="000000000000" w:firstRow="0" w:lastRow="0" w:firstColumn="0" w:lastColumn="0" w:oddVBand="0" w:evenVBand="0" w:oddHBand="0" w:evenHBand="0" w:firstRowFirstColumn="0" w:firstRowLastColumn="0" w:lastRowFirstColumn="0" w:lastRowLastColumn="0"/>
-            </w:pPr>
-            <w:r>
-              <w:t>Hvis indtastningen er gyldig, fortsæt til punkt 8. Ellers returner til punkt 7.</w:t>
+              <w:t xml:space="preserve">Returner til punkt 2. </w:t>
+            </w:r>
+            <w:r>
+              <w:br/>
+              <w:t xml:space="preserve">Ellers fortsæt til punkt 6.  </w:t>
             </w:r>
           </w:p>
           <w:p>
@@ -3759,13 +4300,68 @@
       </w:tr>
     </w:tbl>
     <w:p>
+      <w:r>
+        <w:rPr>
+          <w:noProof/>
+        </w:rPr>
+        <w:lastRenderedPageBreak/>
+        <w:drawing>
+          <wp:inline distT="0" distB="0" distL="0" distR="0">
+            <wp:extent cx="5955665" cy="3442970"/>
+            <wp:effectExtent l="0" t="0" r="6985" b="5080"/>
+            <wp:docPr id="7" name="Billede 7"/>
+            <wp:cNvGraphicFramePr>
+              <a:graphicFrameLocks xmlns:a="http://schemas.openxmlformats.org/drawingml/2006/main" noChangeAspect="1"/>
+            </wp:cNvGraphicFramePr>
+            <a:graphic xmlns:a="http://schemas.openxmlformats.org/drawingml/2006/main">
+              <a:graphicData uri="http://schemas.openxmlformats.org/drawingml/2006/picture">
+                <pic:pic xmlns:pic="http://schemas.openxmlformats.org/drawingml/2006/picture">
+                  <pic:nvPicPr>
+                    <pic:cNvPr id="0" name="Picture 17"/>
+                    <pic:cNvPicPr>
+                      <a:picLocks noChangeAspect="1" noChangeArrowheads="1"/>
+                    </pic:cNvPicPr>
+                  </pic:nvPicPr>
+                  <pic:blipFill>
+                    <a:blip r:embed="rId9">
+                      <a:extLst>
+                        <a:ext uri="{28A0092B-C50C-407E-A947-70E740481C1C}">
+                          <a14:useLocalDpi xmlns:a14="http://schemas.microsoft.com/office/drawing/2010/main" val="0"/>
+                        </a:ext>
+                      </a:extLst>
+                    </a:blip>
+                    <a:srcRect/>
+                    <a:stretch>
+                      <a:fillRect/>
+                    </a:stretch>
+                  </pic:blipFill>
+                  <pic:spPr bwMode="auto">
+                    <a:xfrm>
+                      <a:off x="0" y="0"/>
+                      <a:ext cx="5955665" cy="3442970"/>
+                    </a:xfrm>
+                    <a:prstGeom prst="rect">
+                      <a:avLst/>
+                    </a:prstGeom>
+                    <a:noFill/>
+                    <a:ln>
+                      <a:noFill/>
+                    </a:ln>
+                  </pic:spPr>
+                </pic:pic>
+              </a:graphicData>
+            </a:graphic>
+          </wp:inline>
+        </w:drawing>
+      </w:r>
+    </w:p>
+    <w:p>
       <w:pPr>
         <w:pStyle w:val="Overskrift3"/>
       </w:pPr>
-      <w:bookmarkStart w:id="12" w:name="_Toc498976031"/>
+      <w:bookmarkStart w:id="12" w:name="_Toc498980982"/>
       <w:r>
-        <w:lastRenderedPageBreak/>
-        <w:t>use case 002</w:t>
+        <w:t>Use Case 003</w:t>
       </w:r>
       <w:bookmarkEnd w:id="12"/>
     </w:p>
@@ -3839,7 +4435,7 @@
               <w:cnfStyle w:val="000000100000" w:firstRow="0" w:lastRow="0" w:firstColumn="0" w:lastColumn="0" w:oddVBand="0" w:evenVBand="0" w:oddHBand="1" w:evenHBand="0" w:firstRowFirstColumn="0" w:firstRowLastColumn="0" w:lastRowFirstColumn="0" w:lastRowLastColumn="0"/>
             </w:pPr>
             <w:r>
-              <w:t>Print svømmediscipliner</w:t>
+              <w:t>Print restancer</w:t>
             </w:r>
           </w:p>
         </w:tc>
@@ -3865,7 +4461,7 @@
               <w:cnfStyle w:val="000000000000" w:firstRow="0" w:lastRow="0" w:firstColumn="0" w:lastColumn="0" w:oddVBand="0" w:evenVBand="0" w:oddHBand="0" w:evenHBand="0" w:firstRowFirstColumn="0" w:firstRowLastColumn="0" w:lastRowFirstColumn="0" w:lastRowLastColumn="0"/>
             </w:pPr>
             <w:r>
-              <w:t>UC002</w:t>
+              <w:t>UC003</w:t>
             </w:r>
           </w:p>
         </w:tc>
@@ -3894,13 +4490,7 @@
               <w:cnfStyle w:val="000000100000" w:firstRow="0" w:lastRow="0" w:firstColumn="0" w:lastColumn="0" w:oddVBand="0" w:evenVBand="0" w:oddHBand="1" w:evenHBand="0" w:firstRowFirstColumn="0" w:firstRowLastColumn="0" w:lastRowFirstColumn="0" w:lastRowLastColumn="0"/>
             </w:pPr>
             <w:r>
-              <w:t xml:space="preserve">Svømmeklub </w:t>
-            </w:r>
-            <w:r>
-              <w:t>D</w:t>
-            </w:r>
-            <w:r>
-              <w:t>elfinen administrativt system</w:t>
+              <w:t>Svømmeklub Delfinen administrativt system</w:t>
             </w:r>
           </w:p>
         </w:tc>
@@ -3926,7 +4516,7 @@
               <w:cnfStyle w:val="000000000000" w:firstRow="0" w:lastRow="0" w:firstColumn="0" w:lastColumn="0" w:oddVBand="0" w:evenVBand="0" w:oddHBand="0" w:evenHBand="0" w:firstRowFirstColumn="0" w:firstRowLastColumn="0" w:lastRowFirstColumn="0" w:lastRowLastColumn="0"/>
             </w:pPr>
             <w:r>
-              <w:t>Træner skal kunne se en eller flere lister over svømmere, der er tilknyttet de forskellige svømmediscipliner.</w:t>
+              <w:t>Kassereren skal kunne se en liste over de medlemmer der er i restance.</w:t>
             </w:r>
           </w:p>
         </w:tc>
@@ -3955,7 +4545,7 @@
               <w:cnfStyle w:val="000000100000" w:firstRow="0" w:lastRow="0" w:firstColumn="0" w:lastColumn="0" w:oddVBand="0" w:evenVBand="0" w:oddHBand="1" w:evenHBand="0" w:firstRowFirstColumn="0" w:firstRowLastColumn="0" w:lastRowFirstColumn="0" w:lastRowLastColumn="0"/>
             </w:pPr>
             <w:r>
-              <w:t>Træner</w:t>
+              <w:t>Kasserer</w:t>
             </w:r>
           </w:p>
         </w:tc>
@@ -3981,7 +4571,7 @@
               <w:cnfStyle w:val="000000000000" w:firstRow="0" w:lastRow="0" w:firstColumn="0" w:lastColumn="0" w:oddVBand="0" w:evenVBand="0" w:oddHBand="0" w:evenHBand="0" w:firstRowFirstColumn="0" w:firstRowLastColumn="0" w:lastRowFirstColumn="0" w:lastRowLastColumn="0"/>
             </w:pPr>
             <w:r>
-              <w:t>Træner for svømmeklubben Delfinen</w:t>
+              <w:t>Kasserer for svømmeklubben Delfin</w:t>
             </w:r>
           </w:p>
         </w:tc>
@@ -4010,14 +4600,7 @@
               <w:cnfStyle w:val="000000100000" w:firstRow="0" w:lastRow="0" w:firstColumn="0" w:lastColumn="0" w:oddVBand="0" w:evenVBand="0" w:oddHBand="1" w:evenHBand="0" w:firstRowFirstColumn="0" w:firstRowLastColumn="0" w:lastRowFirstColumn="0" w:lastRowLastColumn="0"/>
             </w:pPr>
             <w:r>
-              <w:t xml:space="preserve">Klubben har medlemmer der er konkurrencesvømmere. </w:t>
-            </w:r>
-            <w:r>
-              <w:br/>
-              <w:t>M</w:t>
-            </w:r>
-            <w:r>
-              <w:t>edlem skal være tilknyttet en disciplin.</w:t>
+              <w:t>Klubben har mindst et medlem</w:t>
             </w:r>
           </w:p>
         </w:tc>
@@ -4043,7 +4626,7 @@
               <w:cnfStyle w:val="000000000000" w:firstRow="0" w:lastRow="0" w:firstColumn="0" w:lastColumn="0" w:oddVBand="0" w:evenVBand="0" w:oddHBand="0" w:evenHBand="0" w:firstRowFirstColumn="0" w:firstRowLastColumn="0" w:lastRowFirstColumn="0" w:lastRowLastColumn="0"/>
             </w:pPr>
             <w:r>
-              <w:t xml:space="preserve">En liste over svømmere og de tilknyttede discipliner bliver printet. </w:t>
+              <w:t xml:space="preserve">En liste over medlemmer der er i restance bliver printet ud på konsollen. </w:t>
             </w:r>
           </w:p>
         </w:tc>
@@ -4078,22 +4661,22 @@
               <w:pStyle w:val="Listeafsnit"/>
               <w:numPr>
                 <w:ilvl w:val="0"/>
-                <w:numId w:val="6"/>
+                <w:numId w:val="9"/>
               </w:numPr>
               <w:spacing w:after="0" w:line="240" w:lineRule="auto"/>
               <w:cnfStyle w:val="000000100000" w:firstRow="0" w:lastRow="0" w:firstColumn="0" w:lastColumn="0" w:oddVBand="0" w:evenVBand="0" w:oddHBand="1" w:evenHBand="0" w:firstRowFirstColumn="0" w:firstRowLastColumn="0" w:lastRowFirstColumn="0" w:lastRowLastColumn="0"/>
             </w:pPr>
             <w:r>
-              <w:t xml:space="preserve">Træner vælger </w:t>
+              <w:t xml:space="preserve">Kasserer vælger </w:t>
             </w:r>
             <w:r>
               <w:rPr>
                 <w:i/>
               </w:rPr>
-              <w:t xml:space="preserve">print discipliner </w:t>
-            </w:r>
-            <w:r>
-              <w:t>fra main menu.</w:t>
+              <w:t xml:space="preserve">vis restance </w:t>
+            </w:r>
+            <w:r>
+              <w:t>fra menu.</w:t>
             </w:r>
           </w:p>
           <w:p>
@@ -4101,13 +4684,13 @@
               <w:pStyle w:val="Listeafsnit"/>
               <w:numPr>
                 <w:ilvl w:val="0"/>
-                <w:numId w:val="6"/>
+                <w:numId w:val="9"/>
               </w:numPr>
               <w:spacing w:after="0" w:line="240" w:lineRule="auto"/>
               <w:cnfStyle w:val="000000100000" w:firstRow="0" w:lastRow="0" w:firstColumn="0" w:lastColumn="0" w:oddVBand="0" w:evenVBand="0" w:oddHBand="1" w:evenHBand="0" w:firstRowFirstColumn="0" w:firstRowLastColumn="0" w:lastRowFirstColumn="0" w:lastRowLastColumn="0"/>
             </w:pPr>
             <w:r>
-              <w:t>System prompter for disciplin.</w:t>
+              <w:t>System printer liste.</w:t>
             </w:r>
           </w:p>
           <w:p>
@@ -4115,75 +4698,13 @@
               <w:pStyle w:val="Listeafsnit"/>
               <w:numPr>
                 <w:ilvl w:val="0"/>
-                <w:numId w:val="6"/>
+                <w:numId w:val="9"/>
               </w:numPr>
               <w:spacing w:after="0" w:line="240" w:lineRule="auto"/>
               <w:cnfStyle w:val="000000100000" w:firstRow="0" w:lastRow="0" w:firstColumn="0" w:lastColumn="0" w:oddVBand="0" w:evenVBand="0" w:oddHBand="1" w:evenHBand="0" w:firstRowFirstColumn="0" w:firstRowLastColumn="0" w:lastRowFirstColumn="0" w:lastRowLastColumn="0"/>
             </w:pPr>
             <w:r>
-              <w:t>Træner vælger disciplin.</w:t>
-            </w:r>
-          </w:p>
-          <w:p>
-            <w:pPr>
-              <w:pStyle w:val="Listeafsnit"/>
-              <w:numPr>
-                <w:ilvl w:val="0"/>
-                <w:numId w:val="6"/>
-              </w:numPr>
-              <w:spacing w:after="0" w:line="240" w:lineRule="auto"/>
-              <w:cnfStyle w:val="000000100000" w:firstRow="0" w:lastRow="0" w:firstColumn="0" w:lastColumn="0" w:oddVBand="0" w:evenVBand="0" w:oddHBand="1" w:evenHBand="0" w:firstRowFirstColumn="0" w:firstRowLastColumn="0" w:lastRowFirstColumn="0" w:lastRowLastColumn="0"/>
-            </w:pPr>
-            <w:r>
-              <w:t>System printer liste</w:t>
-            </w:r>
-          </w:p>
-          <w:p>
-            <w:pPr>
-              <w:pStyle w:val="Listeafsnit"/>
-              <w:numPr>
-                <w:ilvl w:val="0"/>
-                <w:numId w:val="6"/>
-              </w:numPr>
-              <w:spacing w:after="0" w:line="240" w:lineRule="auto"/>
-              <w:cnfStyle w:val="000000100000" w:firstRow="0" w:lastRow="0" w:firstColumn="0" w:lastColumn="0" w:oddVBand="0" w:evenVBand="0" w:oddHBand="1" w:evenHBand="0" w:firstRowFirstColumn="0" w:firstRowLastColumn="0" w:lastRowFirstColumn="0" w:lastRowLastColumn="0"/>
-            </w:pPr>
-            <w:r>
-              <w:t xml:space="preserve">System </w:t>
-            </w:r>
-            <w:r>
-              <w:rPr>
-                <w:color w:val="000000" w:themeColor="text1"/>
-              </w:rPr>
-              <w:t>prompter om fortsættelse.</w:t>
-            </w:r>
-          </w:p>
-          <w:p>
-            <w:pPr>
-              <w:pStyle w:val="Listeafsnit"/>
-              <w:numPr>
-                <w:ilvl w:val="0"/>
-                <w:numId w:val="6"/>
-              </w:numPr>
-              <w:spacing w:after="0" w:line="240" w:lineRule="auto"/>
-              <w:cnfStyle w:val="000000100000" w:firstRow="0" w:lastRow="0" w:firstColumn="0" w:lastColumn="0" w:oddVBand="0" w:evenVBand="0" w:oddHBand="1" w:evenHBand="0" w:firstRowFirstColumn="0" w:firstRowLastColumn="0" w:lastRowFirstColumn="0" w:lastRowLastColumn="0"/>
-            </w:pPr>
-            <w:r>
-              <w:t>Træner vælger at fortsætte</w:t>
-            </w:r>
-          </w:p>
-          <w:p>
-            <w:pPr>
-              <w:pStyle w:val="Listeafsnit"/>
-              <w:numPr>
-                <w:ilvl w:val="0"/>
-                <w:numId w:val="6"/>
-              </w:numPr>
-              <w:spacing w:after="0" w:line="240" w:lineRule="auto"/>
-              <w:cnfStyle w:val="000000100000" w:firstRow="0" w:lastRow="0" w:firstColumn="0" w:lastColumn="0" w:oddVBand="0" w:evenVBand="0" w:oddHBand="1" w:evenHBand="0" w:firstRowFirstColumn="0" w:firstRowLastColumn="0" w:lastRowFirstColumn="0" w:lastRowLastColumn="0"/>
-            </w:pPr>
-            <w:r>
-              <w:t>System returnerer til ”main menu”</w:t>
+              <w:t>System returnerer til menu.</w:t>
             </w:r>
           </w:p>
           <w:p>
@@ -4216,14 +4737,21 @@
             <w:pPr>
               <w:cnfStyle w:val="000000000000" w:firstRow="0" w:lastRow="0" w:firstColumn="0" w:lastColumn="0" w:oddVBand="0" w:evenVBand="0" w:oddHBand="0" w:evenHBand="0" w:firstRowFirstColumn="0" w:firstRowLastColumn="0" w:lastRowFirstColumn="0" w:lastRowLastColumn="0"/>
             </w:pPr>
-            <w:r>
-              <w:t xml:space="preserve">3a. Træner </w:t>
-            </w:r>
-            <w:r>
-              <w:t xml:space="preserve">indtaster </w:t>
-            </w:r>
-            <w:r>
-              <w:t>ugyldigt input.</w:t>
+          </w:p>
+          <w:p>
+            <w:pPr>
+              <w:cnfStyle w:val="000000000000" w:firstRow="0" w:lastRow="0" w:firstColumn="0" w:lastColumn="0" w:oddVBand="0" w:evenVBand="0" w:oddHBand="0" w:evenHBand="0" w:firstRowFirstColumn="0" w:firstRowLastColumn="0" w:lastRowFirstColumn="0" w:lastRowLastColumn="0"/>
+              <w:rPr>
+                <w:sz w:val="22"/>
+                <w:szCs w:val="22"/>
+              </w:rPr>
+            </w:pPr>
+            <w:r>
+              <w:rPr>
+                <w:sz w:val="22"/>
+                <w:szCs w:val="22"/>
+              </w:rPr>
+              <w:t xml:space="preserve">1a. Ingen medlemmer er i restance. </w:t>
             </w:r>
           </w:p>
           <w:p>
@@ -4231,53 +4759,13 @@
               <w:pStyle w:val="Listeafsnit"/>
               <w:numPr>
                 <w:ilvl w:val="0"/>
-                <w:numId w:val="7"/>
+                <w:numId w:val="10"/>
               </w:numPr>
               <w:spacing w:after="0" w:line="240" w:lineRule="auto"/>
               <w:cnfStyle w:val="000000000000" w:firstRow="0" w:lastRow="0" w:firstColumn="0" w:lastColumn="0" w:oddVBand="0" w:evenVBand="0" w:oddHBand="0" w:evenHBand="0" w:firstRowFirstColumn="0" w:firstRowLastColumn="0" w:lastRowFirstColumn="0" w:lastRowLastColumn="0"/>
             </w:pPr>
             <w:r>
-              <w:t>System prompter for gyldigt navn for disciplin.</w:t>
-            </w:r>
-          </w:p>
-          <w:p>
-            <w:pPr>
-              <w:pStyle w:val="Listeafsnit"/>
-              <w:numPr>
-                <w:ilvl w:val="0"/>
-                <w:numId w:val="7"/>
-              </w:numPr>
-              <w:spacing w:after="0" w:line="240" w:lineRule="auto"/>
-              <w:cnfStyle w:val="000000000000" w:firstRow="0" w:lastRow="0" w:firstColumn="0" w:lastColumn="0" w:oddVBand="0" w:evenVBand="0" w:oddHBand="0" w:evenHBand="0" w:firstRowFirstColumn="0" w:firstRowLastColumn="0" w:lastRowFirstColumn="0" w:lastRowLastColumn="0"/>
-            </w:pPr>
-            <w:r>
-              <w:t>Hvis navn er gyldigt, fortsæt til punkt 4. Ellers returner til 3a</w:t>
-            </w:r>
-          </w:p>
-          <w:p>
-            <w:pPr>
-              <w:cnfStyle w:val="000000000000" w:firstRow="0" w:lastRow="0" w:firstColumn="0" w:lastColumn="0" w:oddVBand="0" w:evenVBand="0" w:oddHBand="0" w:evenHBand="0" w:firstRowFirstColumn="0" w:firstRowLastColumn="0" w:lastRowFirstColumn="0" w:lastRowLastColumn="0"/>
-            </w:pPr>
-            <w:r>
-              <w:t>5a. Træner vælger at printe en ny liste ud.</w:t>
-            </w:r>
-          </w:p>
-          <w:p>
-            <w:pPr>
-              <w:pStyle w:val="Listeafsnit"/>
-              <w:numPr>
-                <w:ilvl w:val="0"/>
-                <w:numId w:val="8"/>
-              </w:numPr>
-              <w:spacing w:after="0" w:line="240" w:lineRule="auto"/>
-              <w:cnfStyle w:val="000000000000" w:firstRow="0" w:lastRow="0" w:firstColumn="0" w:lastColumn="0" w:oddVBand="0" w:evenVBand="0" w:oddHBand="0" w:evenHBand="0" w:firstRowFirstColumn="0" w:firstRowLastColumn="0" w:lastRowFirstColumn="0" w:lastRowLastColumn="0"/>
-            </w:pPr>
-            <w:r>
-              <w:t xml:space="preserve">Returner til punkt 2. </w:t>
-            </w:r>
-            <w:r>
-              <w:br/>
-              <w:t xml:space="preserve">Ellers fortsæt til punkt 6.  </w:t>
+              <w:t>System printer besked og fortsætter til punkt 3.</w:t>
             </w:r>
           </w:p>
           <w:p>
@@ -4288,6 +4776,69 @@
         </w:tc>
       </w:tr>
     </w:tbl>
+    <w:p/>
+    <w:p>
+      <w:r>
+        <w:rPr>
+          <w:noProof/>
+        </w:rPr>
+        <w:lastRenderedPageBreak/>
+        <w:drawing>
+          <wp:inline distT="0" distB="0" distL="0" distR="0">
+            <wp:extent cx="4508500" cy="1797050"/>
+            <wp:effectExtent l="0" t="0" r="6350" b="0"/>
+            <wp:docPr id="8" name="Billede 8"/>
+            <wp:cNvGraphicFramePr>
+              <a:graphicFrameLocks xmlns:a="http://schemas.openxmlformats.org/drawingml/2006/main" noChangeAspect="1"/>
+            </wp:cNvGraphicFramePr>
+            <a:graphic xmlns:a="http://schemas.openxmlformats.org/drawingml/2006/main">
+              <a:graphicData uri="http://schemas.openxmlformats.org/drawingml/2006/picture">
+                <pic:pic xmlns:pic="http://schemas.openxmlformats.org/drawingml/2006/picture">
+                  <pic:nvPicPr>
+                    <pic:cNvPr id="0" name="Picture 19"/>
+                    <pic:cNvPicPr>
+                      <a:picLocks noChangeAspect="1" noChangeArrowheads="1"/>
+                    </pic:cNvPicPr>
+                  </pic:nvPicPr>
+                  <pic:blipFill>
+                    <a:blip r:embed="rId10">
+                      <a:extLst>
+                        <a:ext uri="{28A0092B-C50C-407E-A947-70E740481C1C}">
+                          <a14:useLocalDpi xmlns:a14="http://schemas.microsoft.com/office/drawing/2010/main" val="0"/>
+                        </a:ext>
+                      </a:extLst>
+                    </a:blip>
+                    <a:srcRect/>
+                    <a:stretch>
+                      <a:fillRect/>
+                    </a:stretch>
+                  </pic:blipFill>
+                  <pic:spPr bwMode="auto">
+                    <a:xfrm>
+                      <a:off x="0" y="0"/>
+                      <a:ext cx="4508500" cy="1797050"/>
+                    </a:xfrm>
+                    <a:prstGeom prst="rect">
+                      <a:avLst/>
+                    </a:prstGeom>
+                    <a:noFill/>
+                    <a:ln>
+                      <a:noFill/>
+                    </a:ln>
+                  </pic:spPr>
+                </pic:pic>
+              </a:graphicData>
+            </a:graphic>
+          </wp:inline>
+        </w:drawing>
+      </w:r>
+      <w:bookmarkStart w:id="13" w:name="_GoBack"/>
+      <w:bookmarkEnd w:id="13"/>
+    </w:p>
+    <w:p/>
+    <w:p/>
+    <w:p/>
+    <w:p/>
     <w:p/>
     <w:p/>
     <w:p/>
@@ -4297,432 +4848,9 @@
     <w:p/>
     <w:p>
       <w:pPr>
-        <w:pStyle w:val="Overskrift3"/>
-      </w:pPr>
-      <w:bookmarkStart w:id="13" w:name="_Toc498976032"/>
-      <w:r>
-        <w:lastRenderedPageBreak/>
-        <w:t>Use Case 003</w:t>
-      </w:r>
-      <w:bookmarkEnd w:id="13"/>
-    </w:p>
-    <w:tbl>
-      <w:tblPr>
-        <w:tblStyle w:val="Gittertabel5-mrk-farve3"/>
-        <w:tblW w:w="0" w:type="auto"/>
-        <w:tblLook w:val="04A0" w:firstRow="1" w:lastRow="0" w:firstColumn="1" w:lastColumn="0" w:noHBand="0" w:noVBand="1"/>
-      </w:tblPr>
-      <w:tblGrid>
-        <w:gridCol w:w="4814"/>
-        <w:gridCol w:w="4814"/>
-      </w:tblGrid>
-      <w:tr>
-        <w:trPr>
-          <w:cnfStyle w:val="100000000000" w:firstRow="1" w:lastRow="0" w:firstColumn="0" w:lastColumn="0" w:oddVBand="0" w:evenVBand="0" w:oddHBand="0" w:evenHBand="0" w:firstRowFirstColumn="0" w:firstRowLastColumn="0" w:lastRowFirstColumn="0" w:lastRowLastColumn="0"/>
-        </w:trPr>
-        <w:tc>
-          <w:tcPr>
-            <w:cnfStyle w:val="001000000000" w:firstRow="0" w:lastRow="0" w:firstColumn="1" w:lastColumn="0" w:oddVBand="0" w:evenVBand="0" w:oddHBand="0" w:evenHBand="0" w:firstRowFirstColumn="0" w:firstRowLastColumn="0" w:lastRowFirstColumn="0" w:lastRowLastColumn="0"/>
-            <w:tcW w:w="4814" w:type="dxa"/>
-            <w:tcBorders>
-              <w:left w:val="nil"/>
-              <w:right w:val="single" w:sz="4" w:space="0" w:color="FFFFFF" w:themeColor="background1"/>
-            </w:tcBorders>
-          </w:tcPr>
-          <w:p>
-            <w:r>
-              <w:t>Use Case Section</w:t>
-            </w:r>
-          </w:p>
-        </w:tc>
-        <w:tc>
-          <w:tcPr>
-            <w:tcW w:w="4814" w:type="dxa"/>
-            <w:tcBorders>
-              <w:left w:val="single" w:sz="4" w:space="0" w:color="FFFFFF" w:themeColor="background1"/>
-            </w:tcBorders>
-          </w:tcPr>
-          <w:p>
-            <w:pPr>
-              <w:cnfStyle w:val="100000000000" w:firstRow="1" w:lastRow="0" w:firstColumn="0" w:lastColumn="0" w:oddVBand="0" w:evenVBand="0" w:oddHBand="0" w:evenHBand="0" w:firstRowFirstColumn="0" w:firstRowLastColumn="0" w:lastRowFirstColumn="0" w:lastRowLastColumn="0"/>
-            </w:pPr>
-            <w:r>
-              <w:t>Kommentar</w:t>
-            </w:r>
-          </w:p>
-        </w:tc>
-      </w:tr>
-      <w:tr>
-        <w:trPr>
-          <w:cnfStyle w:val="000000100000" w:firstRow="0" w:lastRow="0" w:firstColumn="0" w:lastColumn="0" w:oddVBand="0" w:evenVBand="0" w:oddHBand="1" w:evenHBand="0" w:firstRowFirstColumn="0" w:firstRowLastColumn="0" w:lastRowFirstColumn="0" w:lastRowLastColumn="0"/>
-        </w:trPr>
-        <w:tc>
-          <w:tcPr>
-            <w:cnfStyle w:val="001000000000" w:firstRow="0" w:lastRow="0" w:firstColumn="1" w:lastColumn="0" w:oddVBand="0" w:evenVBand="0" w:oddHBand="0" w:evenHBand="0" w:firstRowFirstColumn="0" w:firstRowLastColumn="0" w:lastRowFirstColumn="0" w:lastRowLastColumn="0"/>
-            <w:tcW w:w="4814" w:type="dxa"/>
-          </w:tcPr>
-          <w:p>
-            <w:r>
-              <w:t>Use Case Navn</w:t>
-            </w:r>
-          </w:p>
-        </w:tc>
-        <w:tc>
-          <w:tcPr>
-            <w:tcW w:w="4814" w:type="dxa"/>
-          </w:tcPr>
-          <w:p>
-            <w:pPr>
-              <w:cnfStyle w:val="000000100000" w:firstRow="0" w:lastRow="0" w:firstColumn="0" w:lastColumn="0" w:oddVBand="0" w:evenVBand="0" w:oddHBand="1" w:evenHBand="0" w:firstRowFirstColumn="0" w:firstRowLastColumn="0" w:lastRowFirstColumn="0" w:lastRowLastColumn="0"/>
-            </w:pPr>
-            <w:r>
-              <w:t>Print restancer</w:t>
-            </w:r>
-          </w:p>
-        </w:tc>
-      </w:tr>
-      <w:tr>
-        <w:tc>
-          <w:tcPr>
-            <w:cnfStyle w:val="001000000000" w:firstRow="0" w:lastRow="0" w:firstColumn="1" w:lastColumn="0" w:oddVBand="0" w:evenVBand="0" w:oddHBand="0" w:evenHBand="0" w:firstRowFirstColumn="0" w:firstRowLastColumn="0" w:lastRowFirstColumn="0" w:lastRowLastColumn="0"/>
-            <w:tcW w:w="4814" w:type="dxa"/>
-          </w:tcPr>
-          <w:p>
-            <w:r>
-              <w:t>Use Case ID</w:t>
-            </w:r>
-          </w:p>
-        </w:tc>
-        <w:tc>
-          <w:tcPr>
-            <w:tcW w:w="4814" w:type="dxa"/>
-          </w:tcPr>
-          <w:p>
-            <w:pPr>
-              <w:cnfStyle w:val="000000000000" w:firstRow="0" w:lastRow="0" w:firstColumn="0" w:lastColumn="0" w:oddVBand="0" w:evenVBand="0" w:oddHBand="0" w:evenHBand="0" w:firstRowFirstColumn="0" w:firstRowLastColumn="0" w:lastRowFirstColumn="0" w:lastRowLastColumn="0"/>
-            </w:pPr>
-            <w:r>
-              <w:t>UC003</w:t>
-            </w:r>
-          </w:p>
-        </w:tc>
-      </w:tr>
-      <w:tr>
-        <w:trPr>
-          <w:cnfStyle w:val="000000100000" w:firstRow="0" w:lastRow="0" w:firstColumn="0" w:lastColumn="0" w:oddVBand="0" w:evenVBand="0" w:oddHBand="1" w:evenHBand="0" w:firstRowFirstColumn="0" w:firstRowLastColumn="0" w:lastRowFirstColumn="0" w:lastRowLastColumn="0"/>
-        </w:trPr>
-        <w:tc>
-          <w:tcPr>
-            <w:cnfStyle w:val="001000000000" w:firstRow="0" w:lastRow="0" w:firstColumn="1" w:lastColumn="0" w:oddVBand="0" w:evenVBand="0" w:oddHBand="0" w:evenHBand="0" w:firstRowFirstColumn="0" w:firstRowLastColumn="0" w:lastRowFirstColumn="0" w:lastRowLastColumn="0"/>
-            <w:tcW w:w="4814" w:type="dxa"/>
-          </w:tcPr>
-          <w:p>
-            <w:r>
-              <w:t>Scope</w:t>
-            </w:r>
-          </w:p>
-        </w:tc>
-        <w:tc>
-          <w:tcPr>
-            <w:tcW w:w="4814" w:type="dxa"/>
-          </w:tcPr>
-          <w:p>
-            <w:pPr>
-              <w:cnfStyle w:val="000000100000" w:firstRow="0" w:lastRow="0" w:firstColumn="0" w:lastColumn="0" w:oddVBand="0" w:evenVBand="0" w:oddHBand="1" w:evenHBand="0" w:firstRowFirstColumn="0" w:firstRowLastColumn="0" w:lastRowFirstColumn="0" w:lastRowLastColumn="0"/>
-            </w:pPr>
-            <w:r>
-              <w:t>Svømmeklub Delfinen administrativt system</w:t>
-            </w:r>
-          </w:p>
-        </w:tc>
-      </w:tr>
-      <w:tr>
-        <w:tc>
-          <w:tcPr>
-            <w:cnfStyle w:val="001000000000" w:firstRow="0" w:lastRow="0" w:firstColumn="1" w:lastColumn="0" w:oddVBand="0" w:evenVBand="0" w:oddHBand="0" w:evenHBand="0" w:firstRowFirstColumn="0" w:firstRowLastColumn="0" w:lastRowFirstColumn="0" w:lastRowLastColumn="0"/>
-            <w:tcW w:w="4814" w:type="dxa"/>
-          </w:tcPr>
-          <w:p>
-            <w:r>
-              <w:t>Beskrivelse</w:t>
-            </w:r>
-          </w:p>
-        </w:tc>
-        <w:tc>
-          <w:tcPr>
-            <w:tcW w:w="4814" w:type="dxa"/>
-          </w:tcPr>
-          <w:p>
-            <w:pPr>
-              <w:cnfStyle w:val="000000000000" w:firstRow="0" w:lastRow="0" w:firstColumn="0" w:lastColumn="0" w:oddVBand="0" w:evenVBand="0" w:oddHBand="0" w:evenHBand="0" w:firstRowFirstColumn="0" w:firstRowLastColumn="0" w:lastRowFirstColumn="0" w:lastRowLastColumn="0"/>
-            </w:pPr>
-            <w:r>
-              <w:t>Kassereren skal kunne se en liste over de medlemmer der er i restance.</w:t>
-            </w:r>
-          </w:p>
-        </w:tc>
-      </w:tr>
-      <w:tr>
-        <w:trPr>
-          <w:cnfStyle w:val="000000100000" w:firstRow="0" w:lastRow="0" w:firstColumn="0" w:lastColumn="0" w:oddVBand="0" w:evenVBand="0" w:oddHBand="1" w:evenHBand="0" w:firstRowFirstColumn="0" w:firstRowLastColumn="0" w:lastRowFirstColumn="0" w:lastRowLastColumn="0"/>
-        </w:trPr>
-        <w:tc>
-          <w:tcPr>
-            <w:cnfStyle w:val="001000000000" w:firstRow="0" w:lastRow="0" w:firstColumn="1" w:lastColumn="0" w:oddVBand="0" w:evenVBand="0" w:oddHBand="0" w:evenHBand="0" w:firstRowFirstColumn="0" w:firstRowLastColumn="0" w:lastRowFirstColumn="0" w:lastRowLastColumn="0"/>
-            <w:tcW w:w="4814" w:type="dxa"/>
-          </w:tcPr>
-          <w:p>
-            <w:r>
-              <w:t>Aktør(er)</w:t>
-            </w:r>
-          </w:p>
-        </w:tc>
-        <w:tc>
-          <w:tcPr>
-            <w:tcW w:w="4814" w:type="dxa"/>
-          </w:tcPr>
-          <w:p>
-            <w:pPr>
-              <w:cnfStyle w:val="000000100000" w:firstRow="0" w:lastRow="0" w:firstColumn="0" w:lastColumn="0" w:oddVBand="0" w:evenVBand="0" w:oddHBand="1" w:evenHBand="0" w:firstRowFirstColumn="0" w:firstRowLastColumn="0" w:lastRowFirstColumn="0" w:lastRowLastColumn="0"/>
-            </w:pPr>
-            <w:r>
-              <w:t>Kasserer</w:t>
-            </w:r>
-          </w:p>
-        </w:tc>
-      </w:tr>
-      <w:tr>
-        <w:tc>
-          <w:tcPr>
-            <w:cnfStyle w:val="001000000000" w:firstRow="0" w:lastRow="0" w:firstColumn="1" w:lastColumn="0" w:oddVBand="0" w:evenVBand="0" w:oddHBand="0" w:evenHBand="0" w:firstRowFirstColumn="0" w:firstRowLastColumn="0" w:lastRowFirstColumn="0" w:lastRowLastColumn="0"/>
-            <w:tcW w:w="4814" w:type="dxa"/>
-          </w:tcPr>
-          <w:p>
-            <w:r>
-              <w:t>Stakeholders</w:t>
-            </w:r>
-          </w:p>
-        </w:tc>
-        <w:tc>
-          <w:tcPr>
-            <w:tcW w:w="4814" w:type="dxa"/>
-          </w:tcPr>
-          <w:p>
-            <w:pPr>
-              <w:cnfStyle w:val="000000000000" w:firstRow="0" w:lastRow="0" w:firstColumn="0" w:lastColumn="0" w:oddVBand="0" w:evenVBand="0" w:oddHBand="0" w:evenHBand="0" w:firstRowFirstColumn="0" w:firstRowLastColumn="0" w:lastRowFirstColumn="0" w:lastRowLastColumn="0"/>
-            </w:pPr>
-            <w:r>
-              <w:t>Kasserer for svømmeklubben Delfin</w:t>
-            </w:r>
-          </w:p>
-        </w:tc>
-      </w:tr>
-      <w:tr>
-        <w:trPr>
-          <w:cnfStyle w:val="000000100000" w:firstRow="0" w:lastRow="0" w:firstColumn="0" w:lastColumn="0" w:oddVBand="0" w:evenVBand="0" w:oddHBand="1" w:evenHBand="0" w:firstRowFirstColumn="0" w:firstRowLastColumn="0" w:lastRowFirstColumn="0" w:lastRowLastColumn="0"/>
-        </w:trPr>
-        <w:tc>
-          <w:tcPr>
-            <w:cnfStyle w:val="001000000000" w:firstRow="0" w:lastRow="0" w:firstColumn="1" w:lastColumn="0" w:oddVBand="0" w:evenVBand="0" w:oddHBand="0" w:evenHBand="0" w:firstRowFirstColumn="0" w:firstRowLastColumn="0" w:lastRowFirstColumn="0" w:lastRowLastColumn="0"/>
-            <w:tcW w:w="4814" w:type="dxa"/>
-          </w:tcPr>
-          <w:p>
-            <w:r>
-              <w:t>Preconditions</w:t>
-            </w:r>
-          </w:p>
-        </w:tc>
-        <w:tc>
-          <w:tcPr>
-            <w:tcW w:w="4814" w:type="dxa"/>
-          </w:tcPr>
-          <w:p>
-            <w:pPr>
-              <w:cnfStyle w:val="000000100000" w:firstRow="0" w:lastRow="0" w:firstColumn="0" w:lastColumn="0" w:oddVBand="0" w:evenVBand="0" w:oddHBand="1" w:evenHBand="0" w:firstRowFirstColumn="0" w:firstRowLastColumn="0" w:lastRowFirstColumn="0" w:lastRowLastColumn="0"/>
-            </w:pPr>
-            <w:r>
-              <w:t>Klubben har mindst et medlem</w:t>
-            </w:r>
-          </w:p>
-        </w:tc>
-      </w:tr>
-      <w:tr>
-        <w:tc>
-          <w:tcPr>
-            <w:cnfStyle w:val="001000000000" w:firstRow="0" w:lastRow="0" w:firstColumn="1" w:lastColumn="0" w:oddVBand="0" w:evenVBand="0" w:oddHBand="0" w:evenHBand="0" w:firstRowFirstColumn="0" w:firstRowLastColumn="0" w:lastRowFirstColumn="0" w:lastRowLastColumn="0"/>
-            <w:tcW w:w="4814" w:type="dxa"/>
-          </w:tcPr>
-          <w:p>
-            <w:r>
-              <w:t>Succes garanti</w:t>
-            </w:r>
-          </w:p>
-        </w:tc>
-        <w:tc>
-          <w:tcPr>
-            <w:tcW w:w="4814" w:type="dxa"/>
-          </w:tcPr>
-          <w:p>
-            <w:pPr>
-              <w:cnfStyle w:val="000000000000" w:firstRow="0" w:lastRow="0" w:firstColumn="0" w:lastColumn="0" w:oddVBand="0" w:evenVBand="0" w:oddHBand="0" w:evenHBand="0" w:firstRowFirstColumn="0" w:firstRowLastColumn="0" w:lastRowFirstColumn="0" w:lastRowLastColumn="0"/>
-            </w:pPr>
-            <w:r>
-              <w:t xml:space="preserve">En liste over medlemmer der er i restance bliver printet ud på konsollen. </w:t>
-            </w:r>
-          </w:p>
-        </w:tc>
-      </w:tr>
-      <w:tr>
-        <w:trPr>
-          <w:cnfStyle w:val="000000100000" w:firstRow="0" w:lastRow="0" w:firstColumn="0" w:lastColumn="0" w:oddVBand="0" w:evenVBand="0" w:oddHBand="1" w:evenHBand="0" w:firstRowFirstColumn="0" w:firstRowLastColumn="0" w:lastRowFirstColumn="0" w:lastRowLastColumn="0"/>
-          <w:trHeight w:val="451"/>
-        </w:trPr>
-        <w:tc>
-          <w:tcPr>
-            <w:cnfStyle w:val="001000000000" w:firstRow="0" w:lastRow="0" w:firstColumn="1" w:lastColumn="0" w:oddVBand="0" w:evenVBand="0" w:oddHBand="0" w:evenHBand="0" w:firstRowFirstColumn="0" w:firstRowLastColumn="0" w:lastRowFirstColumn="0" w:lastRowLastColumn="0"/>
-            <w:tcW w:w="4814" w:type="dxa"/>
-          </w:tcPr>
-          <w:p>
-            <w:r>
-              <w:t>Main flow</w:t>
-            </w:r>
-          </w:p>
-        </w:tc>
-        <w:tc>
-          <w:tcPr>
-            <w:tcW w:w="4814" w:type="dxa"/>
-          </w:tcPr>
-          <w:p>
-            <w:pPr>
-              <w:cnfStyle w:val="000000100000" w:firstRow="0" w:lastRow="0" w:firstColumn="0" w:lastColumn="0" w:oddVBand="0" w:evenVBand="0" w:oddHBand="1" w:evenHBand="0" w:firstRowFirstColumn="0" w:firstRowLastColumn="0" w:lastRowFirstColumn="0" w:lastRowLastColumn="0"/>
-            </w:pPr>
-          </w:p>
-          <w:p>
-            <w:pPr>
-              <w:pStyle w:val="Listeafsnit"/>
-              <w:numPr>
-                <w:ilvl w:val="0"/>
-                <w:numId w:val="9"/>
-              </w:numPr>
-              <w:spacing w:after="0" w:line="240" w:lineRule="auto"/>
-              <w:cnfStyle w:val="000000100000" w:firstRow="0" w:lastRow="0" w:firstColumn="0" w:lastColumn="0" w:oddVBand="0" w:evenVBand="0" w:oddHBand="1" w:evenHBand="0" w:firstRowFirstColumn="0" w:firstRowLastColumn="0" w:lastRowFirstColumn="0" w:lastRowLastColumn="0"/>
-            </w:pPr>
-            <w:r>
-              <w:t xml:space="preserve">Kasserer vælger </w:t>
-            </w:r>
-            <w:r>
-              <w:rPr>
-                <w:i/>
-              </w:rPr>
-              <w:t xml:space="preserve">vis restance </w:t>
-            </w:r>
-            <w:r>
-              <w:t>fra menu.</w:t>
-            </w:r>
-          </w:p>
-          <w:p>
-            <w:pPr>
-              <w:pStyle w:val="Listeafsnit"/>
-              <w:numPr>
-                <w:ilvl w:val="0"/>
-                <w:numId w:val="9"/>
-              </w:numPr>
-              <w:spacing w:after="0" w:line="240" w:lineRule="auto"/>
-              <w:cnfStyle w:val="000000100000" w:firstRow="0" w:lastRow="0" w:firstColumn="0" w:lastColumn="0" w:oddVBand="0" w:evenVBand="0" w:oddHBand="1" w:evenHBand="0" w:firstRowFirstColumn="0" w:firstRowLastColumn="0" w:lastRowFirstColumn="0" w:lastRowLastColumn="0"/>
-            </w:pPr>
-            <w:r>
-              <w:t>System printer liste.</w:t>
-            </w:r>
-          </w:p>
-          <w:p>
-            <w:pPr>
-              <w:pStyle w:val="Listeafsnit"/>
-              <w:numPr>
-                <w:ilvl w:val="0"/>
-                <w:numId w:val="9"/>
-              </w:numPr>
-              <w:spacing w:after="0" w:line="240" w:lineRule="auto"/>
-              <w:cnfStyle w:val="000000100000" w:firstRow="0" w:lastRow="0" w:firstColumn="0" w:lastColumn="0" w:oddVBand="0" w:evenVBand="0" w:oddHBand="1" w:evenHBand="0" w:firstRowFirstColumn="0" w:firstRowLastColumn="0" w:lastRowFirstColumn="0" w:lastRowLastColumn="0"/>
-            </w:pPr>
-            <w:r>
-              <w:t>System returnerer til menu.</w:t>
-            </w:r>
-          </w:p>
-          <w:p>
-            <w:pPr>
-              <w:cnfStyle w:val="000000100000" w:firstRow="0" w:lastRow="0" w:firstColumn="0" w:lastColumn="0" w:oddVBand="0" w:evenVBand="0" w:oddHBand="1" w:evenHBand="0" w:firstRowFirstColumn="0" w:firstRowLastColumn="0" w:lastRowFirstColumn="0" w:lastRowLastColumn="0"/>
-            </w:pPr>
-          </w:p>
-        </w:tc>
-      </w:tr>
-      <w:tr>
-        <w:trPr>
-          <w:trHeight w:val="451"/>
-        </w:trPr>
-        <w:tc>
-          <w:tcPr>
-            <w:cnfStyle w:val="001000000000" w:firstRow="0" w:lastRow="0" w:firstColumn="1" w:lastColumn="0" w:oddVBand="0" w:evenVBand="0" w:oddHBand="0" w:evenHBand="0" w:firstRowFirstColumn="0" w:firstRowLastColumn="0" w:lastRowFirstColumn="0" w:lastRowLastColumn="0"/>
-            <w:tcW w:w="4814" w:type="dxa"/>
-          </w:tcPr>
-          <w:p>
-            <w:r>
-              <w:t>Extensions</w:t>
-            </w:r>
-          </w:p>
-        </w:tc>
-        <w:tc>
-          <w:tcPr>
-            <w:tcW w:w="4814" w:type="dxa"/>
-          </w:tcPr>
-          <w:p>
-            <w:pPr>
-              <w:cnfStyle w:val="000000000000" w:firstRow="0" w:lastRow="0" w:firstColumn="0" w:lastColumn="0" w:oddVBand="0" w:evenVBand="0" w:oddHBand="0" w:evenHBand="0" w:firstRowFirstColumn="0" w:firstRowLastColumn="0" w:lastRowFirstColumn="0" w:lastRowLastColumn="0"/>
-            </w:pPr>
-          </w:p>
-          <w:p>
-            <w:pPr>
-              <w:cnfStyle w:val="000000000000" w:firstRow="0" w:lastRow="0" w:firstColumn="0" w:lastColumn="0" w:oddVBand="0" w:evenVBand="0" w:oddHBand="0" w:evenHBand="0" w:firstRowFirstColumn="0" w:firstRowLastColumn="0" w:lastRowFirstColumn="0" w:lastRowLastColumn="0"/>
-              <w:rPr>
-                <w:sz w:val="22"/>
-                <w:szCs w:val="22"/>
-              </w:rPr>
-            </w:pPr>
-            <w:r>
-              <w:rPr>
-                <w:sz w:val="22"/>
-                <w:szCs w:val="22"/>
-              </w:rPr>
-              <w:t xml:space="preserve">1a. Ingen medlemmer er i restance. </w:t>
-            </w:r>
-          </w:p>
-          <w:p>
-            <w:pPr>
-              <w:pStyle w:val="Listeafsnit"/>
-              <w:numPr>
-                <w:ilvl w:val="0"/>
-                <w:numId w:val="10"/>
-              </w:numPr>
-              <w:spacing w:after="0" w:line="240" w:lineRule="auto"/>
-              <w:cnfStyle w:val="000000000000" w:firstRow="0" w:lastRow="0" w:firstColumn="0" w:lastColumn="0" w:oddVBand="0" w:evenVBand="0" w:oddHBand="0" w:evenHBand="0" w:firstRowFirstColumn="0" w:firstRowLastColumn="0" w:lastRowFirstColumn="0" w:lastRowLastColumn="0"/>
-            </w:pPr>
-            <w:r>
-              <w:t>System printer besked og fortsætter til punkt 3.</w:t>
-            </w:r>
-          </w:p>
-          <w:p>
-            <w:pPr>
-              <w:cnfStyle w:val="000000000000" w:firstRow="0" w:lastRow="0" w:firstColumn="0" w:lastColumn="0" w:oddVBand="0" w:evenVBand="0" w:oddHBand="0" w:evenHBand="0" w:firstRowFirstColumn="0" w:firstRowLastColumn="0" w:lastRowFirstColumn="0" w:lastRowLastColumn="0"/>
-            </w:pPr>
-          </w:p>
-        </w:tc>
-      </w:tr>
-    </w:tbl>
-    <w:p/>
-    <w:p>
-      <w:pPr>
         <w:pStyle w:val="Overskrift1"/>
       </w:pPr>
-      <w:bookmarkStart w:id="14" w:name="_Toc498976033"/>
+      <w:bookmarkStart w:id="14" w:name="_Toc498980983"/>
       <w:r>
         <w:t>FURPS</w:t>
       </w:r>
@@ -4737,7 +4865,7 @@
         </w:rPr>
       </w:pPr>
       <w:bookmarkStart w:id="15" w:name="_Toc498972086"/>
-      <w:bookmarkStart w:id="16" w:name="_Toc498976034"/>
+      <w:bookmarkStart w:id="16" w:name="_Toc498980984"/>
       <w:r>
         <w:rPr>
           <w:lang w:val="da"/>
@@ -4746,14 +4874,6 @@
       </w:r>
       <w:bookmarkEnd w:id="15"/>
       <w:bookmarkEnd w:id="16"/>
-    </w:p>
-    <w:p>
-      <w:pPr>
-        <w:pStyle w:val="Listeafsnit"/>
-        <w:rPr>
-          <w:lang w:val="en-US"/>
-        </w:rPr>
-      </w:pPr>
     </w:p>
     <w:p>
       <w:pPr>
@@ -4907,23 +5027,15 @@
         </w:rPr>
       </w:pPr>
       <w:bookmarkStart w:id="17" w:name="_Toc498972087"/>
-      <w:bookmarkStart w:id="18" w:name="_Toc498976035"/>
+      <w:bookmarkStart w:id="18" w:name="_Toc498980985"/>
       <w:r>
         <w:rPr>
           <w:lang w:val="da"/>
         </w:rPr>
-        <w:lastRenderedPageBreak/>
         <w:t>Brugervenlighed</w:t>
       </w:r>
       <w:bookmarkEnd w:id="17"/>
       <w:bookmarkEnd w:id="18"/>
-    </w:p>
-    <w:p>
-      <w:pPr>
-        <w:rPr>
-          <w:lang w:val="en-US"/>
-        </w:rPr>
-      </w:pPr>
     </w:p>
     <w:p>
       <w:pPr>
@@ -4981,7 +5093,7 @@
         </w:rPr>
       </w:pPr>
       <w:bookmarkStart w:id="19" w:name="_Toc498972088"/>
-      <w:bookmarkStart w:id="20" w:name="_Toc498976036"/>
+      <w:bookmarkStart w:id="20" w:name="_Toc498980986"/>
       <w:r>
         <w:rPr>
           <w:lang w:val="da"/>
@@ -4993,13 +5105,6 @@
     </w:p>
     <w:p>
       <w:pPr>
-        <w:rPr>
-          <w:lang w:val="en-US"/>
-        </w:rPr>
-      </w:pPr>
-    </w:p>
-    <w:p>
-      <w:pPr>
         <w:pStyle w:val="Listeafsnit"/>
         <w:numPr>
           <w:ilvl w:val="0"/>
@@ -5028,7 +5133,6 @@
         <w:t>Medlemmerne data skal opbevares på en password beskyttet computer.</w:t>
       </w:r>
     </w:p>
-    <w:p/>
     <w:p>
       <w:pPr>
         <w:pStyle w:val="Overskrift2"/>
@@ -5037,7 +5141,7 @@
         </w:rPr>
       </w:pPr>
       <w:bookmarkStart w:id="21" w:name="_Toc498972089"/>
-      <w:bookmarkStart w:id="22" w:name="_Toc498976037"/>
+      <w:bookmarkStart w:id="22" w:name="_Toc498980987"/>
       <w:r>
         <w:rPr>
           <w:lang w:val="da"/>
@@ -5049,13 +5153,6 @@
     </w:p>
     <w:p>
       <w:pPr>
-        <w:rPr>
-          <w:lang w:val="en-US"/>
-        </w:rPr>
-      </w:pPr>
-    </w:p>
-    <w:p>
-      <w:pPr>
         <w:pStyle w:val="Listeafsnit"/>
         <w:numPr>
           <w:ilvl w:val="0"/>
@@ -5092,7 +5189,7 @@
         </w:rPr>
       </w:pPr>
       <w:bookmarkStart w:id="23" w:name="_Toc498972090"/>
-      <w:bookmarkStart w:id="24" w:name="_Toc498976038"/>
+      <w:bookmarkStart w:id="24" w:name="_Toc498980988"/>
       <w:r>
         <w:rPr>
           <w:lang w:val="da"/>
@@ -5102,7 +5199,6 @@
       <w:bookmarkEnd w:id="23"/>
       <w:bookmarkEnd w:id="24"/>
     </w:p>
-    <w:p/>
     <w:p>
       <w:pPr>
         <w:pStyle w:val="Listeafsnit"/>
@@ -5145,9 +5241,8 @@
       <w:pPr>
         <w:pStyle w:val="Overskrift1"/>
       </w:pPr>
-      <w:bookmarkStart w:id="25" w:name="_Toc498976039"/>
+      <w:bookmarkStart w:id="25" w:name="_Toc498980989"/>
       <w:r>
-        <w:lastRenderedPageBreak/>
         <w:t>Anden information</w:t>
       </w:r>
       <w:bookmarkEnd w:id="25"/>
@@ -5158,7 +5253,7 @@
       <w:pPr>
         <w:pStyle w:val="Overskrift1"/>
       </w:pPr>
-      <w:bookmarkStart w:id="26" w:name="_Toc498976040"/>
+      <w:bookmarkStart w:id="26" w:name="_Toc498980990"/>
       <w:r>
         <w:t>Bilag</w:t>
       </w:r>
@@ -5170,7 +5265,7 @@
       <w:pPr>
         <w:pStyle w:val="Overskrift1"/>
       </w:pPr>
-      <w:bookmarkStart w:id="27" w:name="_Toc498976041"/>
+      <w:bookmarkStart w:id="27" w:name="_Toc498980991"/>
       <w:r>
         <w:t>Glossary</w:t>
       </w:r>
@@ -5181,7 +5276,7 @@
       <w:pPr>
         <w:pStyle w:val="Overskrift2"/>
       </w:pPr>
-      <w:bookmarkStart w:id="28" w:name="_Toc498976042"/>
+      <w:bookmarkStart w:id="28" w:name="_Toc498980992"/>
       <w:r>
         <w:t>Domain</w:t>
       </w:r>
@@ -6067,7 +6162,6 @@
           </w:tcPr>
           <w:p>
             <w:r>
-              <w:lastRenderedPageBreak/>
               <w:t>Kontingent</w:t>
             </w:r>
           </w:p>
@@ -6210,7 +6304,7 @@
     </w:tbl>
     <w:p/>
     <w:sectPr>
-      <w:footerReference w:type="default" r:id="rId9"/>
+      <w:footerReference w:type="default" r:id="rId11"/>
       <w:pgSz w:w="11906" w:h="16838"/>
       <w:pgMar w:top="1701" w:right="1134" w:bottom="1701" w:left="1134" w:header="708" w:footer="708" w:gutter="0"/>
       <w:cols w:space="708"/>
@@ -6280,7 +6374,7 @@
           <w:rPr>
             <w:noProof/>
           </w:rPr>
-          <w:t>11</w:t>
+          <w:t>9</w:t>
         </w:r>
         <w:r>
           <w:fldChar w:fldCharType="end"/>
@@ -9118,7 +9212,7 @@
 </file>
 
 <file path=customXml/itemProps1.xml><?xml version="1.0" encoding="utf-8"?>
-<ds:datastoreItem xmlns:ds="http://schemas.openxmlformats.org/officeDocument/2006/customXml" ds:itemID="{EF524D0E-2000-48D2-B493-3AD00530A56F}">
+<ds:datastoreItem xmlns:ds="http://schemas.openxmlformats.org/officeDocument/2006/customXml" ds:itemID="{A5B09B08-9B82-4137-A117-6C2A01A4B74B}">
   <ds:schemaRefs>
     <ds:schemaRef ds:uri="http://schemas.openxmlformats.org/officeDocument/2006/bibliography"/>
   </ds:schemaRefs>

</xml_diff>